<commit_message>
Linking lab turn-in to text
Creating bookmarks and links in the MS word documents to make navigation easier for the students
</commit_message>
<xml_diff>
--- a/Labs/Lab03RockPaperScissor/Lab 3 Document.docx
+++ b/Labs/Lab03RockPaperScissor/Lab 3 Document.docx
@@ -1,6 +1,6 @@
 
 <file path=word/document.xml><?xml version="1.0" encoding="utf-8"?>
-<w:document xmlns:wpc="http://schemas.microsoft.com/office/word/2010/wordprocessingCanvas" xmlns:cx="http://schemas.microsoft.com/office/drawing/2014/chartex" xmlns:cx1="http://schemas.microsoft.com/office/drawing/2015/9/8/chartex" xmlns:cx2="http://schemas.microsoft.com/office/drawing/2015/10/21/chartex" xmlns:cx3="http://schemas.microsoft.com/office/drawing/2016/5/9/chartex" xmlns:cx4="http://schemas.microsoft.com/office/drawing/2016/5/10/chartex" xmlns:cx5="http://schemas.microsoft.com/office/drawing/2016/5/11/chartex" xmlns:cx6="http://schemas.microsoft.com/office/drawing/2016/5/12/chartex" xmlns:cx7="http://schemas.microsoft.com/office/drawing/2016/5/13/chartex" xmlns:cx8="http://schemas.microsoft.com/office/drawing/2016/5/14/chartex" xmlns:mc="http://schemas.openxmlformats.org/markup-compatibility/2006" xmlns:aink="http://schemas.microsoft.com/office/drawing/2016/ink" xmlns:am3d="http://schemas.microsoft.com/office/drawing/2017/model3d" xmlns:o="urn:schemas-microsoft-com:office:office" xmlns:oel="http://schemas.microsoft.com/office/2019/extlst" xmlns:r="http://schemas.openxmlformats.org/officeDocument/2006/relationships" xmlns:m="http://schemas.openxmlformats.org/officeDocument/2006/math" xmlns:v="urn:schemas-microsoft-com:vml" xmlns:wp14="http://schemas.microsoft.com/office/word/2010/wordprocessingDrawing" xmlns:wp="http://schemas.openxmlformats.org/drawingml/2006/wordprocessingDrawing" xmlns:w10="urn:schemas-microsoft-com:office:word" xmlns:w="http://schemas.openxmlformats.org/wordprocessingml/2006/main" xmlns:w14="http://schemas.microsoft.com/office/word/2010/wordml" xmlns:w15="http://schemas.microsoft.com/office/word/2012/wordml" xmlns:w16cex="http://schemas.microsoft.com/office/word/2018/wordml/cex" xmlns:w16cid="http://schemas.microsoft.com/office/word/2016/wordml/cid" xmlns:w16="http://schemas.microsoft.com/office/word/2018/wordml" xmlns:w16sdtdh="http://schemas.microsoft.com/office/word/2020/wordml/sdtdatahash" xmlns:w16se="http://schemas.microsoft.com/office/word/2015/wordml/symex" xmlns:wpg="http://schemas.microsoft.com/office/word/2010/wordprocessingGroup" xmlns:wpi="http://schemas.microsoft.com/office/word/2010/wordprocessingInk" xmlns:wne="http://schemas.microsoft.com/office/word/2006/wordml" xmlns:wps="http://schemas.microsoft.com/office/word/2010/wordprocessingShape" mc:Ignorable="w14 w15 w16se w16cid w16 w16cex w16sdtdh wp14">
+<w:document xmlns:wpc="http://schemas.microsoft.com/office/word/2010/wordprocessingCanvas" xmlns:cx="http://schemas.microsoft.com/office/drawing/2014/chartex" xmlns:cx1="http://schemas.microsoft.com/office/drawing/2015/9/8/chartex" xmlns:cx2="http://schemas.microsoft.com/office/drawing/2015/10/21/chartex" xmlns:cx3="http://schemas.microsoft.com/office/drawing/2016/5/9/chartex" xmlns:cx4="http://schemas.microsoft.com/office/drawing/2016/5/10/chartex" xmlns:cx5="http://schemas.microsoft.com/office/drawing/2016/5/11/chartex" xmlns:cx6="http://schemas.microsoft.com/office/drawing/2016/5/12/chartex" xmlns:cx7="http://schemas.microsoft.com/office/drawing/2016/5/13/chartex" xmlns:cx8="http://schemas.microsoft.com/office/drawing/2016/5/14/chartex" xmlns:mc="http://schemas.openxmlformats.org/markup-compatibility/2006" xmlns:aink="http://schemas.microsoft.com/office/drawing/2016/ink" xmlns:am3d="http://schemas.microsoft.com/office/drawing/2017/model3d" xmlns:o="urn:schemas-microsoft-com:office:office" xmlns:oel="http://schemas.microsoft.com/office/2019/extlst" xmlns:r="http://schemas.openxmlformats.org/officeDocument/2006/relationships" xmlns:m="http://schemas.openxmlformats.org/officeDocument/2006/math" xmlns:v="urn:schemas-microsoft-com:vml" xmlns:wp14="http://schemas.microsoft.com/office/word/2010/wordprocessingDrawing" xmlns:wp="http://schemas.openxmlformats.org/drawingml/2006/wordprocessingDrawing" xmlns:w10="urn:schemas-microsoft-com:office:word" xmlns:w="http://schemas.openxmlformats.org/wordprocessingml/2006/main" xmlns:w14="http://schemas.microsoft.com/office/word/2010/wordml" xmlns:w15="http://schemas.microsoft.com/office/word/2012/wordml" xmlns:w16cex="http://schemas.microsoft.com/office/word/2018/wordml/cex" xmlns:w16cid="http://schemas.microsoft.com/office/word/2016/wordml/cid" xmlns:w16="http://schemas.microsoft.com/office/word/2018/wordml" xmlns:w16du="http://schemas.microsoft.com/office/word/2023/wordml/word16du" xmlns:w16sdtdh="http://schemas.microsoft.com/office/word/2020/wordml/sdtdatahash" xmlns:w16se="http://schemas.microsoft.com/office/word/2015/wordml/symex" xmlns:wpg="http://schemas.microsoft.com/office/word/2010/wordprocessingGroup" xmlns:wpi="http://schemas.microsoft.com/office/word/2010/wordprocessingInk" xmlns:wne="http://schemas.microsoft.com/office/word/2006/wordml" xmlns:wps="http://schemas.microsoft.com/office/word/2010/wordprocessingShape" mc:Ignorable="w14 w15 w16se w16cid w16 w16cex w16sdtdh w16du wp14">
   <w:body>
     <w:p>
       <w:pPr>
@@ -19,7 +19,7 @@
           <w:noProof/>
         </w:rPr>
         <w:pict w14:anchorId="7C209D05">
-          <v:group id="Group 4708" o:spid="_x0000_s2053" style="width:466.5pt;height:75.6pt;mso-position-horizontal-relative:char;mso-position-vertical-relative:line" coordsize="59245,9599">
+          <v:group id="Group 4708" o:spid="_x0000_s2053" style="width:466.5pt;height:82.75pt;mso-position-horizontal-relative:char;mso-position-vertical-relative:line" coordsize="59245,9599">
             <v:rect id="Rectangle 9" o:spid="_x0000_s2054" style="position:absolute;left:479;top:1271;width:421;height:1899;visibility:visible" o:gfxdata="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" filled="f" stroked="f">
               <v:textbox inset="0,0,0,0">
                 <w:txbxContent>
@@ -144,6 +144,16 @@
                       <w:ind w:left="0" w:firstLine="0"/>
                       <w:jc w:val="center"/>
                     </w:pPr>
+                    <w:r>
+                      <w:t>Lab Document</w:t>
+                    </w:r>
+                  </w:p>
+                  <w:p>
+                    <w:pPr>
+                      <w:spacing w:after="160" w:line="259" w:lineRule="auto"/>
+                      <w:ind w:left="0" w:firstLine="0"/>
+                      <w:jc w:val="center"/>
+                    </w:pPr>
                   </w:p>
                 </w:txbxContent>
               </v:textbox>
@@ -295,7 +305,7 @@
             <v:path o:extrusionok="f" gradientshapeok="t" o:connecttype="rect"/>
             <o:lock v:ext="edit" aspectratio="t"/>
           </v:shapetype>
-          <v:shape id="Picture 19" o:spid="_x0000_i1026" type="#_x0000_t75" style="width:465.25pt;height:219.25pt;visibility:visible">
+          <v:shape id="Picture 19" o:spid="_x0000_i1026" type="#_x0000_t75" style="width:468pt;height:222pt;visibility:visible">
             <v:imagedata r:id="rId7" o:title=""/>
           </v:shape>
         </w:pict>
@@ -319,7 +329,14 @@
       </w:r>
       <w:r>
         <w:tab/>
-        <w:t>Scissors beats paper</w:t>
+      </w:r>
+      <w:proofErr w:type="spellStart"/>
+      <w:r>
+        <w:t>Scissors</w:t>
+      </w:r>
+      <w:proofErr w:type="spellEnd"/>
+      <w:r>
+        <w:t xml:space="preserve"> beats paper</w:t>
       </w:r>
       <w:r>
         <w:tab/>
@@ -329,7 +346,14 @@
       </w:r>
       <w:r>
         <w:tab/>
-        <w:t>Paper beats rock</w:t>
+      </w:r>
+      <w:proofErr w:type="spellStart"/>
+      <w:r>
+        <w:t>Paper</w:t>
+      </w:r>
+      <w:proofErr w:type="spellEnd"/>
+      <w:r>
+        <w:t xml:space="preserve"> beats rock</w:t>
       </w:r>
       <w:r>
         <w:tab/>
@@ -380,7 +404,7 @@
       <w:r>
         <w:lastRenderedPageBreak/>
         <w:pict w14:anchorId="258F3C76">
-          <v:shape id="_x0000_i1027" type="#_x0000_t75" style="width:466.6pt;height:193.85pt">
+          <v:shape id="_x0000_i1027" type="#_x0000_t75" style="width:468pt;height:192pt">
             <v:imagedata r:id="rId8" o:title=""/>
           </v:shape>
         </w:pict>
@@ -460,7 +484,7 @@
           <w:noProof/>
         </w:rPr>
         <w:pict w14:anchorId="030F3577">
-          <v:shape id="Picture 29" o:spid="_x0000_i1028" type="#_x0000_t75" style="width:460.6pt;height:178.6pt;visibility:visible">
+          <v:shape id="Picture 29" o:spid="_x0000_i1028" type="#_x0000_t75" style="width:462pt;height:180pt;visibility:visible">
             <v:imagedata r:id="rId9" o:title=""/>
           </v:shape>
         </w:pict>
@@ -1028,7 +1052,23 @@
         <w:fldChar w:fldCharType="end"/>
       </w:r>
       <w:r>
-        <w:t>.  Each soft-square (a square with rounded corners) is a Verilog module.  Names inside soft-squares, that are adjacent to lines outside the soft-square, are the port names for that module.  The instance name and module name of a module are separated by a “:” and usually located along the top edge of the soft-square.  Red soft-squares are associated with player 1 and green soft-squares associated with player 2.  The names on lines inside the rpsGame soft-square are the signals names you should use in the rpsGame module to connect the 5 modules together.  Lines that are slashed with a number denote bit vectors.</w:t>
+        <w:t xml:space="preserve">.  Each soft-square (a square with rounded corners) is a Verilog module.  Names inside soft-squares, that are adjacent to lines outside the soft-square, are the port names for that module.  The instance name and module name of a module are separated by a “:” and usually located along the top edge of the soft-square.  Red soft-squares are associated with player 1 and green soft-squares associated with player 2.  The names on lines inside the </w:t>
+      </w:r>
+      <w:proofErr w:type="spellStart"/>
+      <w:r>
+        <w:t>rpsGame</w:t>
+      </w:r>
+      <w:proofErr w:type="spellEnd"/>
+      <w:r>
+        <w:t xml:space="preserve"> soft-square are the signals names you should use in the </w:t>
+      </w:r>
+      <w:proofErr w:type="spellStart"/>
+      <w:r>
+        <w:t>rpsGame</w:t>
+      </w:r>
+      <w:proofErr w:type="spellEnd"/>
+      <w:r>
+        <w:t xml:space="preserve"> module to connect the 5 modules together.  Lines that are slashed with a number denote bit vectors.</w:t>
       </w:r>
     </w:p>
     <w:p>
@@ -1045,7 +1085,7 @@
           <w:noProof/>
         </w:rPr>
         <w:pict w14:anchorId="7982CB5A">
-          <v:shape id="_x0000_i1029" type="#_x0000_t75" style="width:461.1pt;height:214.15pt">
+          <v:shape id="_x0000_i1029" type="#_x0000_t75" style="width:462pt;height:3in">
             <v:imagedata r:id="rId10" o:title=""/>
           </v:shape>
         </w:pict>
@@ -1090,8 +1130,13 @@
         </w:tabs>
         <w:ind w:left="0" w:firstLine="0"/>
       </w:pPr>
-      <w:r>
-        <w:t>onesToDense Module:</w:t>
+      <w:proofErr w:type="spellStart"/>
+      <w:r>
+        <w:t>onesToDense</w:t>
+      </w:r>
+      <w:proofErr w:type="spellEnd"/>
+      <w:r>
+        <w:t xml:space="preserve"> Module:</w:t>
       </w:r>
     </w:p>
     <w:p>
@@ -1181,7 +1226,15 @@
         <w:fldChar w:fldCharType="end"/>
       </w:r>
       <w:r>
-        <w:t xml:space="preserve"> for the onesToDense function. </w:t>
+        <w:t xml:space="preserve"> for the </w:t>
+      </w:r>
+      <w:proofErr w:type="spellStart"/>
+      <w:r>
+        <w:t>onesToDense</w:t>
+      </w:r>
+      <w:proofErr w:type="spellEnd"/>
+      <w:r>
+        <w:t xml:space="preserve"> function. </w:t>
       </w:r>
     </w:p>
     <w:p>
@@ -1279,6 +1332,7 @@
         <w:keepNext/>
       </w:pPr>
       <w:bookmarkStart w:id="4" w:name="_Ref30701520"/>
+      <w:bookmarkStart w:id="5" w:name="one2Dense_TruthTable"/>
       <w:r>
         <w:t xml:space="preserve">Table </w:t>
       </w:r>
@@ -1307,8 +1361,13 @@
       <w:r>
         <w:t xml:space="preserve"> </w:t>
       </w:r>
-      <w:r>
-        <w:t>onesToDense function.</w:t>
+      <w:proofErr w:type="spellStart"/>
+      <w:r>
+        <w:t>onesToDense</w:t>
+      </w:r>
+      <w:proofErr w:type="spellEnd"/>
+      <w:r>
+        <w:t xml:space="preserve"> function.</w:t>
       </w:r>
     </w:p>
     <w:tbl>
@@ -1337,6 +1396,7 @@
           <w:tcPr>
             <w:tcW w:w="1868" w:type="dxa"/>
           </w:tcPr>
+          <w:bookmarkEnd w:id="5"/>
           <w:p>
             <w:pPr>
               <w:ind w:left="0" w:firstLine="0"/>
@@ -1902,7 +1962,23 @@
     </w:p>
     <w:p>
       <w:r>
-        <w:t xml:space="preserve">From this truth table, determine the canonical SOP expressions for play[1] and play[0] functions.  Do this by writing the canonical SOP expression for the most significant bit of the play output, play[1], in the </w:t>
+        <w:t xml:space="preserve">From this truth table, determine the canonical SOP expressions for </w:t>
+      </w:r>
+      <w:proofErr w:type="gramStart"/>
+      <w:r>
+        <w:t>play[</w:t>
+      </w:r>
+      <w:proofErr w:type="gramEnd"/>
+      <w:r>
+        <w:t xml:space="preserve">1] and play[0] functions.  Do this by writing the canonical SOP expression for the most significant bit of the play output, </w:t>
+      </w:r>
+      <w:proofErr w:type="gramStart"/>
+      <w:r>
+        <w:t>play[</w:t>
+      </w:r>
+      <w:proofErr w:type="gramEnd"/>
+      <w:r>
+        <w:t xml:space="preserve">1], in the </w:t>
       </w:r>
       <w:r>
         <w:fldChar w:fldCharType="begin"/>
@@ -1926,7 +2002,15 @@
         <w:fldChar w:fldCharType="end"/>
       </w:r>
       <w:r>
-        <w:t xml:space="preserve"> truth table while ignoring the LSB.  Then proceed to write the canonical SOP expression for the LSB of the play output, play[0], in the </w:t>
+        <w:t xml:space="preserve"> truth table while ignoring the LSB.  Then proceed to write the canonical SOP expression for the LSB of the play output, </w:t>
+      </w:r>
+      <w:proofErr w:type="gramStart"/>
+      <w:r>
+        <w:t>play[</w:t>
+      </w:r>
+      <w:proofErr w:type="gramEnd"/>
+      <w:r>
+        <w:t xml:space="preserve">0], in the </w:t>
       </w:r>
       <w:r>
         <w:fldChar w:fldCharType="begin"/>
@@ -1958,8 +2042,14 @@
         <w:spacing w:after="160" w:line="259" w:lineRule="auto"/>
         <w:ind w:left="0" w:firstLine="0"/>
       </w:pPr>
-      <w:r>
-        <w:t xml:space="preserve">play[1] = </w:t>
+      <w:bookmarkStart w:id="6" w:name="ones2Dense_CanonicalSOP"/>
+      <w:proofErr w:type="gramStart"/>
+      <w:r>
+        <w:t>play[</w:t>
+      </w:r>
+      <w:proofErr w:type="gramEnd"/>
+      <w:r>
+        <w:t xml:space="preserve">1] = </w:t>
       </w:r>
     </w:p>
     <w:p>
@@ -1967,9 +2057,14 @@
         <w:spacing w:after="160" w:line="259" w:lineRule="auto"/>
         <w:ind w:left="0" w:firstLine="0"/>
       </w:pPr>
+      <w:proofErr w:type="gramStart"/>
       <w:r>
         <w:lastRenderedPageBreak/>
-        <w:t xml:space="preserve">play[0] = </w:t>
+        <w:t>play[</w:t>
+      </w:r>
+      <w:proofErr w:type="gramEnd"/>
+      <w:r>
+        <w:t xml:space="preserve">0] = </w:t>
       </w:r>
     </w:p>
     <w:p>
@@ -1977,10 +2072,21 @@
         <w:spacing w:after="160" w:line="259" w:lineRule="auto"/>
         <w:ind w:left="0" w:firstLine="0"/>
       </w:pPr>
-      <w:r>
-        <w:t>Now it’s time to write the Verilog code.  Incorporate the following into your onesToDense Verilog module:</w:t>
-      </w:r>
-    </w:p>
+      <w:bookmarkStart w:id="7" w:name="ones2Dense_Verilog"/>
+      <w:bookmarkEnd w:id="6"/>
+      <w:r>
+        <w:t xml:space="preserve">Now it’s time to write the Verilog code.  Incorporate the following into your </w:t>
+      </w:r>
+      <w:proofErr w:type="spellStart"/>
+      <w:r>
+        <w:t>onesToDense</w:t>
+      </w:r>
+      <w:proofErr w:type="spellEnd"/>
+      <w:r>
+        <w:t xml:space="preserve"> Verilog module:</w:t>
+      </w:r>
+    </w:p>
+    <w:bookmarkEnd w:id="7"/>
     <w:p>
       <w:pPr>
         <w:pStyle w:val="ListParagraph"/>
@@ -2003,7 +2109,21 @@
         <w:rPr>
           <w:rFonts w:ascii="Courier New" w:hAnsi="Courier New" w:cs="Courier New"/>
         </w:rPr>
-        <w:t>module onesToDense (throw, play);</w:t>
+        <w:t xml:space="preserve">module </w:t>
+      </w:r>
+      <w:proofErr w:type="spellStart"/>
+      <w:r>
+        <w:rPr>
+          <w:rFonts w:ascii="Courier New" w:hAnsi="Courier New" w:cs="Courier New"/>
+        </w:rPr>
+        <w:t>onesToDense</w:t>
+      </w:r>
+      <w:proofErr w:type="spellEnd"/>
+      <w:r>
+        <w:rPr>
+          <w:rFonts w:ascii="Courier New" w:hAnsi="Courier New" w:cs="Courier New"/>
+        </w:rPr>
+        <w:t xml:space="preserve"> (throw, play);</w:t>
       </w:r>
     </w:p>
     <w:p>
@@ -2073,7 +2193,15 @@
         <w:spacing w:after="160" w:line="259" w:lineRule="auto"/>
       </w:pPr>
       <w:r>
-        <w:t>You may want to break the input vector into its component pieces to correspond to the variable names used in your kmap.  This will require a wire declaration and two assign statements to give each variable 1-bit from the input vector.</w:t>
+        <w:t xml:space="preserve">You may want to break the input vector into its component pieces to correspond to the variable names used in your </w:t>
+      </w:r>
+      <w:proofErr w:type="spellStart"/>
+      <w:r>
+        <w:t>kmap</w:t>
+      </w:r>
+      <w:proofErr w:type="spellEnd"/>
+      <w:r>
+        <w:t>.  This will require a wire declaration and two assign statements to give each variable 1-bit from the input vector.</w:t>
       </w:r>
     </w:p>
     <w:p>
@@ -2119,13 +2247,26 @@
         </w:tabs>
         <w:ind w:left="0" w:firstLine="0"/>
       </w:pPr>
-      <w:r>
-        <w:t>playToSeven Module:</w:t>
-      </w:r>
-    </w:p>
-    <w:p>
-      <w:r>
-        <w:t xml:space="preserve">The playToSeven module converts the player throw, represented in the dense coding, to a “graphical” form displayed on the 7-segment display.  The symbols for each possible throw are shown in </w:t>
+      <w:proofErr w:type="spellStart"/>
+      <w:r>
+        <w:t>playToSeven</w:t>
+      </w:r>
+      <w:proofErr w:type="spellEnd"/>
+      <w:r>
+        <w:t xml:space="preserve"> Module:</w:t>
+      </w:r>
+    </w:p>
+    <w:p>
+      <w:r>
+        <w:t xml:space="preserve">The </w:t>
+      </w:r>
+      <w:proofErr w:type="spellStart"/>
+      <w:r>
+        <w:t>playToSeven</w:t>
+      </w:r>
+      <w:proofErr w:type="spellEnd"/>
+      <w:r>
+        <w:t xml:space="preserve"> module converts the player throw, represented in the dense coding, to a “graphical” form displayed on the 7-segment display.  The symbols for each possible throw are shown in </w:t>
       </w:r>
       <w:r>
         <w:fldChar w:fldCharType="begin"/>
@@ -2162,7 +2303,7 @@
           <w:noProof/>
         </w:rPr>
         <w:pict w14:anchorId="29C03396">
-          <v:shape id="Picture 17" o:spid="_x0000_i1030" type="#_x0000_t75" style="width:468pt;height:129.25pt;visibility:visible">
+          <v:shape id="Picture 17" o:spid="_x0000_i1030" type="#_x0000_t75" style="width:468pt;height:132pt;visibility:visible">
             <v:imagedata r:id="rId11" o:title=""/>
           </v:shape>
         </w:pict>
@@ -2172,7 +2313,7 @@
       <w:pPr>
         <w:pStyle w:val="Caption"/>
       </w:pPr>
-      <w:bookmarkStart w:id="5" w:name="_Ref30700342"/>
+      <w:bookmarkStart w:id="8" w:name="_Ref30700342"/>
       <w:r>
         <w:t xml:space="preserve">Figure </w:t>
       </w:r>
@@ -2194,7 +2335,7 @@
       <w:r>
         <w:fldChar w:fldCharType="end"/>
       </w:r>
-      <w:bookmarkEnd w:id="5"/>
+      <w:bookmarkEnd w:id="8"/>
       <w:r>
         <w:t>: 7-segment display patterns for the different throws along with the 7-segment display segment indices.</w:t>
       </w:r>
@@ -2273,7 +2414,15 @@
         <w:fldChar w:fldCharType="end"/>
       </w:r>
       <w:r>
-        <w:t xml:space="preserve"> put a 0 or 1 in each of the numbered column so that each row produces the patterns for its throw.  Remember that rock is coded as 00, paper as 01, scissors as 10 and an invalid throw is coded as 11.  In the sevenSeg column put the 7-bit code formed by concatenating the bits together.  Use proper Verilog syntax to write this 7-bit vector.</w:t>
+        <w:t xml:space="preserve"> put a 0 or 1 in each of the numbered column so that each row produces the patterns for its throw.  Remember that rock is coded as 00, paper as 01, scissors as 10 and an invalid throw is coded as 11.  In the </w:t>
+      </w:r>
+      <w:proofErr w:type="spellStart"/>
+      <w:r>
+        <w:t>sevenSeg</w:t>
+      </w:r>
+      <w:proofErr w:type="spellEnd"/>
+      <w:r>
+        <w:t xml:space="preserve"> column put the 7-bit code formed by concatenating the bits together.  Use proper Verilog syntax to write this 7-bit vector.</w:t>
       </w:r>
     </w:p>
     <w:p>
@@ -2286,7 +2435,8 @@
         <w:pStyle w:val="Caption"/>
         <w:keepNext/>
       </w:pPr>
-      <w:bookmarkStart w:id="6" w:name="_Ref30701476"/>
+      <w:bookmarkStart w:id="9" w:name="_Ref30701476"/>
+      <w:bookmarkStart w:id="10" w:name="play2Seven_TruthTable"/>
       <w:r>
         <w:t xml:space="preserve">Table </w:t>
       </w:r>
@@ -2308,7 +2458,7 @@
       <w:r>
         <w:fldChar w:fldCharType="end"/>
       </w:r>
-      <w:bookmarkEnd w:id="6"/>
+      <w:bookmarkEnd w:id="9"/>
       <w:r>
         <w:t>: Table to determine</w:t>
       </w:r>
@@ -2350,13 +2500,16 @@
           <w:tcPr>
             <w:tcW w:w="1017" w:type="dxa"/>
           </w:tcPr>
-          <w:p>
-            <w:pPr>
-              <w:ind w:left="0" w:firstLine="0"/>
-            </w:pPr>
+          <w:bookmarkEnd w:id="10"/>
+          <w:p>
+            <w:pPr>
+              <w:ind w:left="0" w:firstLine="0"/>
+            </w:pPr>
+            <w:proofErr w:type="spellStart"/>
             <w:r>
               <w:t>pPlay</w:t>
             </w:r>
+            <w:proofErr w:type="spellEnd"/>
           </w:p>
         </w:tc>
         <w:tc>
@@ -2458,9 +2611,11 @@
             <w:pPr>
               <w:ind w:left="0" w:firstLine="0"/>
             </w:pPr>
+            <w:proofErr w:type="spellStart"/>
             <w:r>
               <w:t>sevenSeg</w:t>
             </w:r>
+            <w:proofErr w:type="spellEnd"/>
           </w:p>
         </w:tc>
         <w:tc>
@@ -2926,10 +3081,20 @@
         <w:spacing w:after="160" w:line="259" w:lineRule="auto"/>
         <w:ind w:left="0" w:firstLine="0"/>
       </w:pPr>
-      <w:r>
-        <w:t>Incorporate the following into your playToSeven Verilog module:</w:t>
-      </w:r>
-    </w:p>
+      <w:bookmarkStart w:id="11" w:name="play2Seven_Verilog"/>
+      <w:r>
+        <w:t xml:space="preserve">Incorporate the following into your </w:t>
+      </w:r>
+      <w:proofErr w:type="spellStart"/>
+      <w:r>
+        <w:t>playToSeven</w:t>
+      </w:r>
+      <w:proofErr w:type="spellEnd"/>
+      <w:r>
+        <w:t xml:space="preserve"> Verilog module:</w:t>
+      </w:r>
+    </w:p>
+    <w:bookmarkEnd w:id="11"/>
     <w:p>
       <w:pPr>
         <w:pStyle w:val="ListParagraph"/>
@@ -2949,7 +3114,49 @@
         <w:rPr>
           <w:rFonts w:ascii="Courier New" w:hAnsi="Courier New" w:cs="Courier New"/>
         </w:rPr>
-        <w:t>module playToSeven (pPlay, sevenSeg);</w:t>
+        <w:t xml:space="preserve">module </w:t>
+      </w:r>
+      <w:proofErr w:type="spellStart"/>
+      <w:r>
+        <w:rPr>
+          <w:rFonts w:ascii="Courier New" w:hAnsi="Courier New" w:cs="Courier New"/>
+        </w:rPr>
+        <w:t>playToSeven</w:t>
+      </w:r>
+      <w:proofErr w:type="spellEnd"/>
+      <w:r>
+        <w:rPr>
+          <w:rFonts w:ascii="Courier New" w:hAnsi="Courier New" w:cs="Courier New"/>
+        </w:rPr>
+        <w:t xml:space="preserve"> (</w:t>
+      </w:r>
+      <w:proofErr w:type="spellStart"/>
+      <w:r>
+        <w:rPr>
+          <w:rFonts w:ascii="Courier New" w:hAnsi="Courier New" w:cs="Courier New"/>
+        </w:rPr>
+        <w:t>pPlay</w:t>
+      </w:r>
+      <w:proofErr w:type="spellEnd"/>
+      <w:r>
+        <w:rPr>
+          <w:rFonts w:ascii="Courier New" w:hAnsi="Courier New" w:cs="Courier New"/>
+        </w:rPr>
+        <w:t xml:space="preserve">, </w:t>
+      </w:r>
+      <w:proofErr w:type="spellStart"/>
+      <w:r>
+        <w:rPr>
+          <w:rFonts w:ascii="Courier New" w:hAnsi="Courier New" w:cs="Courier New"/>
+        </w:rPr>
+        <w:t>sevenSeg</w:t>
+      </w:r>
+      <w:proofErr w:type="spellEnd"/>
+      <w:r>
+        <w:rPr>
+          <w:rFonts w:ascii="Courier New" w:hAnsi="Courier New" w:cs="Courier New"/>
+        </w:rPr>
+        <w:t>);</w:t>
       </w:r>
     </w:p>
     <w:p>
@@ -2964,21 +3171,30 @@
       <w:r>
         <w:t xml:space="preserve">Use a vector for the input </w:t>
       </w:r>
+      <w:proofErr w:type="spellStart"/>
+      <w:proofErr w:type="gramStart"/>
       <w:r>
         <w:rPr>
           <w:rFonts w:ascii="Courier New" w:hAnsi="Courier New" w:cs="Courier New"/>
         </w:rPr>
         <w:t>pPlay</w:t>
       </w:r>
-      <w:r>
-        <w:t xml:space="preserve">  and a vector for the </w:t>
-      </w:r>
+      <w:proofErr w:type="spellEnd"/>
+      <w:r>
+        <w:t xml:space="preserve">  and</w:t>
+      </w:r>
+      <w:proofErr w:type="gramEnd"/>
+      <w:r>
+        <w:t xml:space="preserve"> a vector for the </w:t>
+      </w:r>
+      <w:proofErr w:type="spellStart"/>
       <w:r>
         <w:rPr>
           <w:rFonts w:ascii="Courier New" w:hAnsi="Courier New" w:cs="Courier New"/>
         </w:rPr>
         <w:t>sevenSeg</w:t>
       </w:r>
+      <w:proofErr w:type="spellEnd"/>
       <w:r>
         <w:t xml:space="preserve"> output.</w:t>
       </w:r>
@@ -3096,13 +3312,34 @@
         </w:tabs>
         <w:ind w:left="0" w:firstLine="0"/>
       </w:pPr>
-      <w:r>
-        <w:t>winLose Module:</w:t>
-      </w:r>
-    </w:p>
-    <w:p>
-      <w:r>
-        <w:t xml:space="preserve">The winLose module takes the throw from each player (in the dense coding), the push button, and determines what to display on the win/lose 7-segment display.  The win/lose 7-segment display is blank when the button is not being pressed, otherwise it will show “1” when player 1 has a winning throw, “2” when player two has the winning throw, “d” when the players have the same throw.  The patterns are the same as those you have already created for the hexToSeven module and are shown in </w:t>
+      <w:proofErr w:type="spellStart"/>
+      <w:r>
+        <w:t>winLose</w:t>
+      </w:r>
+      <w:proofErr w:type="spellEnd"/>
+      <w:r>
+        <w:t xml:space="preserve"> Module:</w:t>
+      </w:r>
+    </w:p>
+    <w:p>
+      <w:r>
+        <w:t xml:space="preserve">The </w:t>
+      </w:r>
+      <w:proofErr w:type="spellStart"/>
+      <w:r>
+        <w:t>winLose</w:t>
+      </w:r>
+      <w:proofErr w:type="spellEnd"/>
+      <w:r>
+        <w:t xml:space="preserve"> module takes the throw from each player (in the dense coding), the push button, and determines what to display on the win/lose 7-segment display.  The win/lose 7-segment display is blank when the button is not being pressed, otherwise it will show “1” when player 1 has a winning throw, “2” when player two has the winning throw, “d” when the players have the same throw.  The patterns are the same as those you have already created for the </w:t>
+      </w:r>
+      <w:proofErr w:type="spellStart"/>
+      <w:r>
+        <w:t>hexToSeven</w:t>
+      </w:r>
+      <w:proofErr w:type="spellEnd"/>
+      <w:r>
+        <w:t xml:space="preserve"> module and are shown in </w:t>
       </w:r>
       <w:r>
         <w:fldChar w:fldCharType="begin"/>
@@ -3139,7 +3376,7 @@
           <w:noProof/>
         </w:rPr>
         <w:pict w14:anchorId="4D87BDA9">
-          <v:shape id="Picture 6" o:spid="_x0000_i1031" type="#_x0000_t75" style="width:274.15pt;height:108.45pt;visibility:visible">
+          <v:shape id="Picture 6" o:spid="_x0000_i1031" type="#_x0000_t75" style="width:276pt;height:108pt;visibility:visible">
             <v:imagedata r:id="rId12" o:title=""/>
           </v:shape>
         </w:pict>
@@ -3149,7 +3386,7 @@
       <w:pPr>
         <w:pStyle w:val="Caption"/>
       </w:pPr>
-      <w:bookmarkStart w:id="7" w:name="_Ref30701967"/>
+      <w:bookmarkStart w:id="12" w:name="_Ref30701967"/>
       <w:r>
         <w:t xml:space="preserve">Figure </w:t>
       </w:r>
@@ -3171,7 +3408,7 @@
       <w:r>
         <w:fldChar w:fldCharType="end"/>
       </w:r>
-      <w:bookmarkEnd w:id="7"/>
+      <w:bookmarkEnd w:id="12"/>
       <w:r>
         <w:t>:</w:t>
       </w:r>
@@ -3208,7 +3445,23 @@
         <w:fldChar w:fldCharType="end"/>
       </w:r>
       <w:r>
-        <w:t xml:space="preserve">, to realize this function.  In the sevenSeg column put the 7-bit code needed to illuminate the winLose 7-segment display to indicate the outcome of the game.  In the Note column put either “1”, “2”, “Draw”, or “Blank” depending on the outcome of the game and button press. Use the bit order given in </w:t>
+        <w:t xml:space="preserve">, to realize this function.  In the </w:t>
+      </w:r>
+      <w:proofErr w:type="spellStart"/>
+      <w:r>
+        <w:t>sevenSeg</w:t>
+      </w:r>
+      <w:proofErr w:type="spellEnd"/>
+      <w:r>
+        <w:t xml:space="preserve"> column put the 7-bit code needed to illuminate the </w:t>
+      </w:r>
+      <w:proofErr w:type="spellStart"/>
+      <w:r>
+        <w:t>winLose</w:t>
+      </w:r>
+      <w:proofErr w:type="spellEnd"/>
+      <w:r>
+        <w:t xml:space="preserve"> 7-segment display to indicate the outcome of the game.  In the Note column put either “1”, “2”, “Draw”, or “Blank” depending on the outcome of the game and button press. Use the bit order given in </w:t>
       </w:r>
       <w:r>
         <w:fldChar w:fldCharType="begin"/>
@@ -3240,7 +3493,8 @@
         <w:pStyle w:val="Caption"/>
         <w:keepNext/>
       </w:pPr>
-      <w:bookmarkStart w:id="8" w:name="_Ref30701411"/>
+      <w:bookmarkStart w:id="13" w:name="_Ref30701411"/>
+      <w:bookmarkStart w:id="14" w:name="winLoose_TruthTable"/>
       <w:r>
         <w:lastRenderedPageBreak/>
         <w:t xml:space="preserve">Table </w:t>
@@ -3263,9 +3517,17 @@
       <w:r>
         <w:fldChar w:fldCharType="end"/>
       </w:r>
-      <w:bookmarkEnd w:id="8"/>
-      <w:r>
-        <w:t>: Abbreviated truth table for the winLose module.</w:t>
+      <w:bookmarkEnd w:id="13"/>
+      <w:r>
+        <w:t xml:space="preserve">: Abbreviated truth table for the </w:t>
+      </w:r>
+      <w:proofErr w:type="spellStart"/>
+      <w:r>
+        <w:t>winLose</w:t>
+      </w:r>
+      <w:proofErr w:type="spellEnd"/>
+      <w:r>
+        <w:t xml:space="preserve"> module.</w:t>
       </w:r>
     </w:p>
     <w:tbl>
@@ -3294,6 +3556,7 @@
           <w:tcPr>
             <w:tcW w:w="1344" w:type="dxa"/>
           </w:tcPr>
+          <w:bookmarkEnd w:id="14"/>
           <w:p>
             <w:pPr>
               <w:ind w:left="0" w:firstLine="0"/>
@@ -3337,9 +3600,11 @@
             <w:pPr>
               <w:ind w:left="0" w:firstLine="0"/>
             </w:pPr>
+            <w:proofErr w:type="spellStart"/>
             <w:r>
               <w:t>sevenSeg</w:t>
             </w:r>
+            <w:proofErr w:type="spellEnd"/>
           </w:p>
         </w:tc>
         <w:tc>
@@ -4332,8 +4597,21 @@
         <w:spacing w:after="160" w:line="259" w:lineRule="auto"/>
         <w:ind w:left="0" w:firstLine="0"/>
       </w:pPr>
-      <w:r>
-        <w:t xml:space="preserve">Incorporate the following into your winLose Verilog module: Use the module and port names given in </w:t>
+      <w:bookmarkStart w:id="15" w:name="winLoose_Verilog"/>
+      <w:r>
+        <w:t xml:space="preserve">Incorporate the following into your </w:t>
+      </w:r>
+      <w:proofErr w:type="spellStart"/>
+      <w:r>
+        <w:t>winLose</w:t>
+      </w:r>
+      <w:proofErr w:type="spellEnd"/>
+      <w:r>
+        <w:t xml:space="preserve"> Verilog module: </w:t>
+      </w:r>
+      <w:bookmarkEnd w:id="15"/>
+      <w:r>
+        <w:t xml:space="preserve">Use the module and port names given in </w:t>
       </w:r>
       <w:r>
         <w:fldChar w:fldCharType="begin"/>
@@ -4386,7 +4664,57 @@
         <w:rPr>
           <w:rFonts w:ascii="Courier New" w:hAnsi="Courier New" w:cs="Courier New"/>
         </w:rPr>
-        <w:t>module winLose(p1Play, p2Play, playButton, sevenSeg);</w:t>
+        <w:t xml:space="preserve">module </w:t>
+      </w:r>
+      <w:proofErr w:type="spellStart"/>
+      <w:proofErr w:type="gramStart"/>
+      <w:r>
+        <w:rPr>
+          <w:rFonts w:ascii="Courier New" w:hAnsi="Courier New" w:cs="Courier New"/>
+        </w:rPr>
+        <w:t>winLose</w:t>
+      </w:r>
+      <w:proofErr w:type="spellEnd"/>
+      <w:r>
+        <w:rPr>
+          <w:rFonts w:ascii="Courier New" w:hAnsi="Courier New" w:cs="Courier New"/>
+        </w:rPr>
+        <w:t>(</w:t>
+      </w:r>
+      <w:proofErr w:type="gramEnd"/>
+      <w:r>
+        <w:rPr>
+          <w:rFonts w:ascii="Courier New" w:hAnsi="Courier New" w:cs="Courier New"/>
+        </w:rPr>
+        <w:t xml:space="preserve">p1Play, p2Play, </w:t>
+      </w:r>
+      <w:proofErr w:type="spellStart"/>
+      <w:r>
+        <w:rPr>
+          <w:rFonts w:ascii="Courier New" w:hAnsi="Courier New" w:cs="Courier New"/>
+        </w:rPr>
+        <w:t>playButton</w:t>
+      </w:r>
+      <w:proofErr w:type="spellEnd"/>
+      <w:r>
+        <w:rPr>
+          <w:rFonts w:ascii="Courier New" w:hAnsi="Courier New" w:cs="Courier New"/>
+        </w:rPr>
+        <w:t xml:space="preserve">, </w:t>
+      </w:r>
+      <w:proofErr w:type="spellStart"/>
+      <w:r>
+        <w:rPr>
+          <w:rFonts w:ascii="Courier New" w:hAnsi="Courier New" w:cs="Courier New"/>
+        </w:rPr>
+        <w:t>sevenSeg</w:t>
+      </w:r>
+      <w:proofErr w:type="spellEnd"/>
+      <w:r>
+        <w:rPr>
+          <w:rFonts w:ascii="Courier New" w:hAnsi="Courier New" w:cs="Courier New"/>
+        </w:rPr>
+        <w:t>);</w:t>
       </w:r>
     </w:p>
     <w:p>
@@ -4408,13 +4736,24 @@
         <w:t>p1Play</w:t>
       </w:r>
       <w:r>
-        <w:t xml:space="preserve"> and  </w:t>
+        <w:t xml:space="preserve"> </w:t>
+      </w:r>
+      <w:proofErr w:type="gramStart"/>
+      <w:r>
+        <w:t xml:space="preserve">and  </w:t>
       </w:r>
       <w:r>
         <w:rPr>
           <w:rFonts w:ascii="Courier New" w:hAnsi="Courier New" w:cs="Courier New"/>
         </w:rPr>
-        <w:t>p2Play</w:t>
+        <w:t>p</w:t>
+      </w:r>
+      <w:proofErr w:type="gramEnd"/>
+      <w:r>
+        <w:rPr>
+          <w:rFonts w:ascii="Courier New" w:hAnsi="Courier New" w:cs="Courier New"/>
+        </w:rPr>
+        <w:t>2Play</w:t>
       </w:r>
       <w:r>
         <w:t xml:space="preserve"> inputs. </w:t>
@@ -4432,12 +4771,14 @@
       <w:r>
         <w:t xml:space="preserve">Use a vector for the </w:t>
       </w:r>
+      <w:proofErr w:type="spellStart"/>
       <w:r>
         <w:rPr>
           <w:rFonts w:ascii="Courier New" w:hAnsi="Courier New" w:cs="Courier New"/>
         </w:rPr>
         <w:t>sevenSeg</w:t>
       </w:r>
+      <w:proofErr w:type="spellEnd"/>
       <w:r>
         <w:t xml:space="preserve"> output.</w:t>
       </w:r>
@@ -4542,7 +4883,21 @@
                     <w:rPr>
                       <w:rFonts w:ascii="Courier New" w:hAnsi="Courier New" w:cs="Courier New"/>
                     </w:rPr>
-                    <w:t xml:space="preserve">    3’b000:   seg = 7'b1000000;    // display “0”</w:t>
+                    <w:t xml:space="preserve">    3’b000:   seg = 7'b</w:t>
+                  </w:r>
+                  <w:proofErr w:type="gramStart"/>
+                  <w:r>
+                    <w:rPr>
+                      <w:rFonts w:ascii="Courier New" w:hAnsi="Courier New" w:cs="Courier New"/>
+                    </w:rPr>
+                    <w:t xml:space="preserve">1000000;   </w:t>
+                  </w:r>
+                  <w:proofErr w:type="gramEnd"/>
+                  <w:r>
+                    <w:rPr>
+                      <w:rFonts w:ascii="Courier New" w:hAnsi="Courier New" w:cs="Courier New"/>
+                    </w:rPr>
+                    <w:t xml:space="preserve"> // display “0”</w:t>
                   </w:r>
                 </w:p>
                 <w:p>
@@ -4557,7 +4912,21 @@
                     <w:rPr>
                       <w:rFonts w:ascii="Courier New" w:hAnsi="Courier New" w:cs="Courier New"/>
                     </w:rPr>
-                    <w:t xml:space="preserve">    3’b001:   seg = 7'b1111001;    // display “1”</w:t>
+                    <w:t xml:space="preserve">    3’b001:   seg = 7'b</w:t>
+                  </w:r>
+                  <w:proofErr w:type="gramStart"/>
+                  <w:r>
+                    <w:rPr>
+                      <w:rFonts w:ascii="Courier New" w:hAnsi="Courier New" w:cs="Courier New"/>
+                    </w:rPr>
+                    <w:t xml:space="preserve">1111001;   </w:t>
+                  </w:r>
+                  <w:proofErr w:type="gramEnd"/>
+                  <w:r>
+                    <w:rPr>
+                      <w:rFonts w:ascii="Courier New" w:hAnsi="Courier New" w:cs="Courier New"/>
+                    </w:rPr>
+                    <w:t xml:space="preserve"> // display “1”</w:t>
                   </w:r>
                 </w:p>
                 <w:p>
@@ -4572,7 +4941,21 @@
                     <w:rPr>
                       <w:rFonts w:ascii="Courier New" w:hAnsi="Courier New" w:cs="Courier New"/>
                     </w:rPr>
-                    <w:t xml:space="preserve">    3’b010:   seg = 7'b0100100;    // display “2”</w:t>
+                    <w:t xml:space="preserve">    3’b010:   seg = 7'b</w:t>
+                  </w:r>
+                  <w:proofErr w:type="gramStart"/>
+                  <w:r>
+                    <w:rPr>
+                      <w:rFonts w:ascii="Courier New" w:hAnsi="Courier New" w:cs="Courier New"/>
+                    </w:rPr>
+                    <w:t xml:space="preserve">0100100;   </w:t>
+                  </w:r>
+                  <w:proofErr w:type="gramEnd"/>
+                  <w:r>
+                    <w:rPr>
+                      <w:rFonts w:ascii="Courier New" w:hAnsi="Courier New" w:cs="Courier New"/>
+                    </w:rPr>
+                    <w:t xml:space="preserve"> // display “2”</w:t>
                   </w:r>
                 </w:p>
                 <w:p>
@@ -4599,7 +4982,21 @@
                     <w:rPr>
                       <w:rFonts w:ascii="Courier New" w:hAnsi="Courier New" w:cs="Courier New"/>
                     </w:rPr>
-                    <w:t>:   seg = 7'b0110000;    // display “3”</w:t>
+                    <w:t>:   seg = 7'b</w:t>
+                  </w:r>
+                  <w:proofErr w:type="gramStart"/>
+                  <w:r>
+                    <w:rPr>
+                      <w:rFonts w:ascii="Courier New" w:hAnsi="Courier New" w:cs="Courier New"/>
+                    </w:rPr>
+                    <w:t xml:space="preserve">0110000;   </w:t>
+                  </w:r>
+                  <w:proofErr w:type="gramEnd"/>
+                  <w:r>
+                    <w:rPr>
+                      <w:rFonts w:ascii="Courier New" w:hAnsi="Courier New" w:cs="Courier New"/>
+                    </w:rPr>
+                    <w:t xml:space="preserve"> // display “3”</w:t>
                   </w:r>
                 </w:p>
                 <w:p>
@@ -4614,7 +5011,21 @@
                     <w:rPr>
                       <w:rFonts w:ascii="Courier New" w:hAnsi="Courier New" w:cs="Courier New"/>
                     </w:rPr>
-                    <w:t xml:space="preserve">    default:  seg = 7’b1111111;    // blank 7-seg</w:t>
+                    <w:t xml:space="preserve">    default:  seg = 7’b</w:t>
+                  </w:r>
+                  <w:proofErr w:type="gramStart"/>
+                  <w:r>
+                    <w:rPr>
+                      <w:rFonts w:ascii="Courier New" w:hAnsi="Courier New" w:cs="Courier New"/>
+                    </w:rPr>
+                    <w:t xml:space="preserve">1111111;   </w:t>
+                  </w:r>
+                  <w:proofErr w:type="gramEnd"/>
+                  <w:r>
+                    <w:rPr>
+                      <w:rFonts w:ascii="Courier New" w:hAnsi="Courier New" w:cs="Courier New"/>
+                    </w:rPr>
+                    <w:t xml:space="preserve"> // blank 7-seg</w:t>
                   </w:r>
                 </w:p>
                 <w:p>
@@ -4624,12 +5035,14 @@
                       <w:rFonts w:ascii="Courier New" w:hAnsi="Courier New" w:cs="Courier New"/>
                     </w:rPr>
                   </w:pPr>
+                  <w:proofErr w:type="spellStart"/>
                   <w:r>
                     <w:rPr>
                       <w:rFonts w:ascii="Courier New" w:hAnsi="Courier New" w:cs="Courier New"/>
                     </w:rPr>
                     <w:t>endcase</w:t>
                   </w:r>
+                  <w:proofErr w:type="spellEnd"/>
                 </w:p>
               </w:txbxContent>
             </v:textbox>
@@ -4767,19 +5180,33 @@
         <w:rPr>
           <w:rFonts w:ascii="Courier New" w:hAnsi="Courier New" w:cs="Courier New"/>
         </w:rPr>
-        <w:t>P1: Rock    P2:</w:t>
-      </w:r>
+        <w:t>P1: Rock    P</w:t>
+      </w:r>
+      <w:proofErr w:type="gramStart"/>
       <w:r>
         <w:rPr>
           <w:rFonts w:ascii="Courier New" w:hAnsi="Courier New" w:cs="Courier New"/>
         </w:rPr>
+        <w:t>2:</w:t>
+      </w:r>
+      <w:r>
+        <w:rPr>
+          <w:rFonts w:ascii="Courier New" w:hAnsi="Courier New" w:cs="Courier New"/>
+        </w:rPr>
         <w:t>R</w:t>
       </w:r>
       <w:r>
         <w:rPr>
           <w:rFonts w:ascii="Courier New" w:hAnsi="Courier New" w:cs="Courier New"/>
         </w:rPr>
-        <w:t>ock      Draw</w:t>
+        <w:t>ock</w:t>
+      </w:r>
+      <w:proofErr w:type="gramEnd"/>
+      <w:r>
+        <w:rPr>
+          <w:rFonts w:ascii="Courier New" w:hAnsi="Courier New" w:cs="Courier New"/>
+        </w:rPr>
+        <w:t xml:space="preserve">      Draw</w:t>
       </w:r>
     </w:p>
     <w:p>
@@ -4822,13 +5249,26 @@
         </w:tabs>
         <w:ind w:left="0" w:firstLine="0"/>
       </w:pPr>
-      <w:r>
-        <w:t>rpsGame Module:</w:t>
-      </w:r>
-    </w:p>
-    <w:p>
-      <w:r>
-        <w:t xml:space="preserve">The rpsGame module, “glues” together the modules shown in </w:t>
+      <w:proofErr w:type="spellStart"/>
+      <w:r>
+        <w:t>rpsGame</w:t>
+      </w:r>
+      <w:proofErr w:type="spellEnd"/>
+      <w:r>
+        <w:t xml:space="preserve"> Module:</w:t>
+      </w:r>
+    </w:p>
+    <w:p>
+      <w:r>
+        <w:t xml:space="preserve">The </w:t>
+      </w:r>
+      <w:proofErr w:type="spellStart"/>
+      <w:r>
+        <w:t>rpsGame</w:t>
+      </w:r>
+      <w:proofErr w:type="spellEnd"/>
+      <w:r>
+        <w:t xml:space="preserve"> module, “glues” together the modules shown in </w:t>
       </w:r>
       <w:r>
         <w:fldChar w:fldCharType="begin"/>
@@ -4852,7 +5292,15 @@
         <w:fldChar w:fldCharType="end"/>
       </w:r>
       <w:r>
-        <w:t xml:space="preserve"> and serves as the top-level entity.  The Verilog code for this module consists of 5 instantiation statements; one of them is given as the last bullet point item in the list below.  For this module, I want you to:</w:t>
+        <w:t xml:space="preserve"> and serves as the top-level entity</w:t>
+      </w:r>
+      <w:bookmarkStart w:id="16" w:name="rpsGame_Verilog"/>
+      <w:r>
+        <w:t>.  The Verilog code for this module consists of 5 instantiation statements; one of them is given as the last bullet point item in the list below.  For this module, I want you to</w:t>
+      </w:r>
+      <w:bookmarkEnd w:id="16"/>
+      <w:r>
+        <w:t>:</w:t>
       </w:r>
     </w:p>
     <w:p>
@@ -4885,7 +5333,71 @@
           <w:sz w:val="16"/>
           <w:szCs w:val="16"/>
         </w:rPr>
-        <w:t>module rpsGame(p1Throw, p1SevenSeg, p2Throw, p2SevenSeg, playButton, winLoseSeg);</w:t>
+        <w:t xml:space="preserve">module </w:t>
+      </w:r>
+      <w:proofErr w:type="spellStart"/>
+      <w:proofErr w:type="gramStart"/>
+      <w:r>
+        <w:rPr>
+          <w:rFonts w:ascii="Courier New" w:hAnsi="Courier New" w:cs="Courier New"/>
+          <w:sz w:val="16"/>
+          <w:szCs w:val="16"/>
+        </w:rPr>
+        <w:t>rpsGame</w:t>
+      </w:r>
+      <w:proofErr w:type="spellEnd"/>
+      <w:r>
+        <w:rPr>
+          <w:rFonts w:ascii="Courier New" w:hAnsi="Courier New" w:cs="Courier New"/>
+          <w:sz w:val="16"/>
+          <w:szCs w:val="16"/>
+        </w:rPr>
+        <w:t>(</w:t>
+      </w:r>
+      <w:proofErr w:type="gramEnd"/>
+      <w:r>
+        <w:rPr>
+          <w:rFonts w:ascii="Courier New" w:hAnsi="Courier New" w:cs="Courier New"/>
+          <w:sz w:val="16"/>
+          <w:szCs w:val="16"/>
+        </w:rPr>
+        <w:t xml:space="preserve">p1Throw, p1SevenSeg, p2Throw, p2SevenSeg, </w:t>
+      </w:r>
+      <w:proofErr w:type="spellStart"/>
+      <w:r>
+        <w:rPr>
+          <w:rFonts w:ascii="Courier New" w:hAnsi="Courier New" w:cs="Courier New"/>
+          <w:sz w:val="16"/>
+          <w:szCs w:val="16"/>
+        </w:rPr>
+        <w:t>playButton</w:t>
+      </w:r>
+      <w:proofErr w:type="spellEnd"/>
+      <w:r>
+        <w:rPr>
+          <w:rFonts w:ascii="Courier New" w:hAnsi="Courier New" w:cs="Courier New"/>
+          <w:sz w:val="16"/>
+          <w:szCs w:val="16"/>
+        </w:rPr>
+        <w:t xml:space="preserve">, </w:t>
+      </w:r>
+      <w:proofErr w:type="spellStart"/>
+      <w:r>
+        <w:rPr>
+          <w:rFonts w:ascii="Courier New" w:hAnsi="Courier New" w:cs="Courier New"/>
+          <w:sz w:val="16"/>
+          <w:szCs w:val="16"/>
+        </w:rPr>
+        <w:t>winLoseSeg</w:t>
+      </w:r>
+      <w:proofErr w:type="spellEnd"/>
+      <w:r>
+        <w:rPr>
+          <w:rFonts w:ascii="Courier New" w:hAnsi="Courier New" w:cs="Courier New"/>
+          <w:sz w:val="16"/>
+          <w:szCs w:val="16"/>
+        </w:rPr>
+        <w:t>);</w:t>
       </w:r>
     </w:p>
     <w:p>
@@ -4931,12 +5443,14 @@
       <w:r>
         <w:t xml:space="preserve">The </w:t>
       </w:r>
+      <w:proofErr w:type="spellStart"/>
       <w:r>
         <w:rPr>
           <w:rFonts w:ascii="Courier New" w:hAnsi="Courier New" w:cs="Courier New"/>
         </w:rPr>
         <w:t>playButton</w:t>
       </w:r>
+      <w:proofErr w:type="spellEnd"/>
       <w:r>
         <w:t xml:space="preserve"> input is not a vector.</w:t>
       </w:r>
@@ -4953,12 +5467,14 @@
       <w:r>
         <w:t xml:space="preserve">Use a vector for the </w:t>
       </w:r>
+      <w:proofErr w:type="spellStart"/>
       <w:r>
         <w:rPr>
           <w:rFonts w:ascii="Courier New" w:hAnsi="Courier New" w:cs="Courier New"/>
         </w:rPr>
         <w:t>winLoseSeg</w:t>
       </w:r>
+      <w:proofErr w:type="spellEnd"/>
       <w:r>
         <w:t xml:space="preserve"> output.</w:t>
       </w:r>
@@ -5010,7 +5526,15 @@
         <w:fldChar w:fldCharType="end"/>
       </w:r>
       <w:r>
-        <w:t xml:space="preserve"> and find wires that begin and end inside the rpsGame module.  These are the vectors.</w:t>
+        <w:t xml:space="preserve"> and find wires that begin and end inside the </w:t>
+      </w:r>
+      <w:proofErr w:type="spellStart"/>
+      <w:r>
+        <w:t>rpsGame</w:t>
+      </w:r>
+      <w:proofErr w:type="spellEnd"/>
+      <w:r>
+        <w:t xml:space="preserve"> module.  These are the vectors.</w:t>
       </w:r>
     </w:p>
     <w:p>
@@ -5099,7 +5623,15 @@
         <w:spacing w:after="160" w:line="259" w:lineRule="auto"/>
       </w:pPr>
       <w:r>
-        <w:t xml:space="preserve">The remaining term is the parenthesis list of signal in and out of the module. The order of the signals in the instantiation must be the same as those in the module declaration.  </w:t>
+        <w:t xml:space="preserve">The remaining term is the parenthesis list of </w:t>
+      </w:r>
+      <w:proofErr w:type="gramStart"/>
+      <w:r>
+        <w:t>signal</w:t>
+      </w:r>
+      <w:proofErr w:type="gramEnd"/>
+      <w:r>
+        <w:t xml:space="preserve"> in and out of the module. The order of the signals in the instantiation must be the same as those in the module declaration.  </w:t>
       </w:r>
       <w:r>
         <w:rPr>
@@ -5133,11 +5665,33 @@
           <w:rFonts w:ascii="Courier New" w:hAnsi="Courier New" w:cs="Courier New"/>
         </w:rPr>
       </w:pPr>
+      <w:proofErr w:type="spellStart"/>
       <w:r>
         <w:rPr>
           <w:rFonts w:ascii="Courier New" w:hAnsi="Courier New" w:cs="Courier New"/>
         </w:rPr>
-        <w:t>onesToDense p1o2d(p1Throw, p1Dense);</w:t>
+        <w:t>onesToDense</w:t>
+      </w:r>
+      <w:proofErr w:type="spellEnd"/>
+      <w:r>
+        <w:rPr>
+          <w:rFonts w:ascii="Courier New" w:hAnsi="Courier New" w:cs="Courier New"/>
+        </w:rPr>
+        <w:t xml:space="preserve"> p1o2</w:t>
+      </w:r>
+      <w:proofErr w:type="gramStart"/>
+      <w:r>
+        <w:rPr>
+          <w:rFonts w:ascii="Courier New" w:hAnsi="Courier New" w:cs="Courier New"/>
+        </w:rPr>
+        <w:t>d(</w:t>
+      </w:r>
+      <w:proofErr w:type="gramEnd"/>
+      <w:r>
+        <w:rPr>
+          <w:rFonts w:ascii="Courier New" w:hAnsi="Courier New" w:cs="Courier New"/>
+        </w:rPr>
+        <w:t>p1Throw, p1Dense);</w:t>
       </w:r>
     </w:p>
     <w:p>
@@ -5187,10 +5741,49 @@
         <w:fldChar w:fldCharType="end"/>
       </w:r>
       <w:r>
-        <w:t xml:space="preserve"> and the information in the board User Guide to determine the FPGA pins associated with the input and output devices used by the rpsGame module.</w:t>
+        <w:t xml:space="preserve"> and the information in the board User Guide to determine the FPGA pins associated with the input and output devices used by the </w:t>
+      </w:r>
+      <w:proofErr w:type="spellStart"/>
+      <w:r>
+        <w:t>rpsGame</w:t>
+      </w:r>
+      <w:proofErr w:type="spellEnd"/>
+      <w:r>
+        <w:t xml:space="preserve"> module.</w:t>
       </w:r>
     </w:p>
     <w:p/>
+    <w:p>
+      <w:pPr>
+        <w:pStyle w:val="Caption"/>
+        <w:keepNext/>
+      </w:pPr>
+      <w:bookmarkStart w:id="17" w:name="rpsGame_PinAssignment"/>
+      <w:r>
+        <w:t xml:space="preserve">Table </w:t>
+      </w:r>
+      <w:r>
+        <w:fldChar w:fldCharType="begin"/>
+      </w:r>
+      <w:r>
+        <w:instrText xml:space="preserve"> SEQ Table \* ARABIC </w:instrText>
+      </w:r>
+      <w:r>
+        <w:fldChar w:fldCharType="separate"/>
+      </w:r>
+      <w:r>
+        <w:rPr>
+          <w:noProof/>
+        </w:rPr>
+        <w:t>5</w:t>
+      </w:r>
+      <w:r>
+        <w:fldChar w:fldCharType="end"/>
+      </w:r>
+      <w:r>
+        <w:t>: Pin assignment tables for the Rock Paper Scissor Game.</w:t>
+      </w:r>
+    </w:p>
     <w:tbl>
       <w:tblPr>
         <w:tblW w:w="0" w:type="auto"/>
@@ -5216,6 +5809,7 @@
           <w:tcPr>
             <w:tcW w:w="2336" w:type="dxa"/>
           </w:tcPr>
+          <w:bookmarkEnd w:id="17"/>
           <w:p>
             <w:pPr>
               <w:ind w:left="0" w:firstLine="0"/>
@@ -5274,8 +5868,13 @@
             <w:pPr>
               <w:ind w:left="0" w:firstLine="0"/>
             </w:pPr>
-            <w:r>
-              <w:t>seg[6]</w:t>
+            <w:proofErr w:type="gramStart"/>
+            <w:r>
+              <w:t>seg[</w:t>
+            </w:r>
+            <w:proofErr w:type="gramEnd"/>
+            <w:r>
+              <w:t>6]</w:t>
             </w:r>
           </w:p>
         </w:tc>
@@ -5328,8 +5927,13 @@
             <w:pPr>
               <w:ind w:left="0" w:firstLine="0"/>
             </w:pPr>
-            <w:r>
-              <w:t>seg[5]</w:t>
+            <w:proofErr w:type="gramStart"/>
+            <w:r>
+              <w:t>seg[</w:t>
+            </w:r>
+            <w:proofErr w:type="gramEnd"/>
+            <w:r>
+              <w:t>5]</w:t>
             </w:r>
           </w:p>
         </w:tc>
@@ -5379,8 +5983,13 @@
             <w:pPr>
               <w:ind w:left="0" w:firstLine="0"/>
             </w:pPr>
-            <w:r>
-              <w:t>seg[4]</w:t>
+            <w:proofErr w:type="gramStart"/>
+            <w:r>
+              <w:t>seg[</w:t>
+            </w:r>
+            <w:proofErr w:type="gramEnd"/>
+            <w:r>
+              <w:t>4]</w:t>
             </w:r>
           </w:p>
         </w:tc>
@@ -5424,8 +6033,13 @@
             <w:pPr>
               <w:ind w:left="0" w:firstLine="0"/>
             </w:pPr>
-            <w:r>
-              <w:t>seg[3]</w:t>
+            <w:proofErr w:type="gramStart"/>
+            <w:r>
+              <w:t>seg[</w:t>
+            </w:r>
+            <w:proofErr w:type="gramEnd"/>
+            <w:r>
+              <w:t>3]</w:t>
             </w:r>
           </w:p>
         </w:tc>
@@ -5469,8 +6083,13 @@
             <w:pPr>
               <w:ind w:left="0" w:firstLine="0"/>
             </w:pPr>
-            <w:r>
-              <w:t>seg[2]</w:t>
+            <w:proofErr w:type="gramStart"/>
+            <w:r>
+              <w:t>seg[</w:t>
+            </w:r>
+            <w:proofErr w:type="gramEnd"/>
+            <w:r>
+              <w:t>2]</w:t>
             </w:r>
           </w:p>
         </w:tc>
@@ -5514,8 +6133,13 @@
             <w:pPr>
               <w:ind w:left="0" w:firstLine="0"/>
             </w:pPr>
-            <w:r>
-              <w:t>seg[1]</w:t>
+            <w:proofErr w:type="gramStart"/>
+            <w:r>
+              <w:t>seg[</w:t>
+            </w:r>
+            <w:proofErr w:type="gramEnd"/>
+            <w:r>
+              <w:t>1]</w:t>
             </w:r>
           </w:p>
         </w:tc>
@@ -5565,8 +6189,13 @@
             <w:pPr>
               <w:ind w:left="0" w:firstLine="0"/>
             </w:pPr>
-            <w:r>
-              <w:t>seg[0]</w:t>
+            <w:proofErr w:type="gramStart"/>
+            <w:r>
+              <w:t>seg[</w:t>
+            </w:r>
+            <w:proofErr w:type="gramEnd"/>
+            <w:r>
+              <w:t>0]</w:t>
             </w:r>
           </w:p>
         </w:tc>
@@ -5679,8 +6308,13 @@
             <w:pPr>
               <w:ind w:left="0" w:firstLine="0"/>
             </w:pPr>
-            <w:r>
-              <w:t>slide[2]</w:t>
+            <w:proofErr w:type="gramStart"/>
+            <w:r>
+              <w:t>slide[</w:t>
+            </w:r>
+            <w:proofErr w:type="gramEnd"/>
+            <w:r>
+              <w:t>2]</w:t>
             </w:r>
           </w:p>
         </w:tc>
@@ -5714,8 +6348,13 @@
             <w:pPr>
               <w:ind w:left="0" w:firstLine="0"/>
             </w:pPr>
-            <w:r>
-              <w:t>slide[1]</w:t>
+            <w:proofErr w:type="gramStart"/>
+            <w:r>
+              <w:t>slide[</w:t>
+            </w:r>
+            <w:proofErr w:type="gramEnd"/>
+            <w:r>
+              <w:t>1]</w:t>
             </w:r>
           </w:p>
         </w:tc>
@@ -5749,8 +6388,13 @@
             <w:pPr>
               <w:ind w:left="0" w:firstLine="0"/>
             </w:pPr>
-            <w:r>
-              <w:t>slide[0]</w:t>
+            <w:proofErr w:type="gramStart"/>
+            <w:r>
+              <w:t>slide[</w:t>
+            </w:r>
+            <w:proofErr w:type="gramEnd"/>
+            <w:r>
+              <w:t>0]</w:t>
             </w:r>
           </w:p>
         </w:tc>
@@ -5779,16 +6423,10 @@
         </w:tc>
       </w:tr>
     </w:tbl>
-    <w:p/>
-    <w:p>
-      <w:r>
-        <w:t>Section 4.2</w:t>
-      </w:r>
-    </w:p>
-    <w:p>
-      <w:r>
-        <w:t>Each push-button provides a high logic level when it is not pressed, and provides a low logic level when pressed.</w:t>
-      </w:r>
+    <w:p>
+      <w:pPr>
+        <w:ind w:left="0" w:firstLine="0"/>
+      </w:pPr>
     </w:p>
     <w:tbl>
       <w:tblPr>
@@ -5846,8 +6484,13 @@
             <w:pPr>
               <w:ind w:left="0" w:firstLine="0"/>
             </w:pPr>
-            <w:r>
-              <w:t>Key[0]</w:t>
+            <w:proofErr w:type="gramStart"/>
+            <w:r>
+              <w:t>Key[</w:t>
+            </w:r>
+            <w:proofErr w:type="gramEnd"/>
+            <w:r>
+              <w:t>0]</w:t>
             </w:r>
           </w:p>
         </w:tc>
@@ -5864,7 +6507,14 @@
       </w:tr>
     </w:tbl>
     <w:p/>
-    <w:p/>
+    <w:p>
+      <w:r>
+        <w:t>Noe, e</w:t>
+      </w:r>
+      <w:r>
+        <w:t>ach push-button provides a high logic level when it is not pressed, and provides a low logic level when pressed.</w:t>
+      </w:r>
+    </w:p>
     <w:p>
       <w:pPr>
         <w:pStyle w:val="Heading1"/>
@@ -5887,7 +6537,15 @@
         <w:ind w:left="-5"/>
       </w:pPr>
       <w:r>
-        <w:t>You may work in tem of at most two.  Make a record of your response to the items below and turn them in a single copy as your team’s solution on Canvas using the instructions posted there.  Include the names of both team members at the top of your solutions. Use complete English sentences to introduce what each of the following listed items (below) is and how it was derived.  In addition to this submission, you will be expected to demonstrate your circuit at the beginning of your lab section next week.</w:t>
+        <w:t xml:space="preserve">You may work in </w:t>
+      </w:r>
+      <w:proofErr w:type="spellStart"/>
+      <w:r>
+        <w:t>tem</w:t>
+      </w:r>
+      <w:proofErr w:type="spellEnd"/>
+      <w:r>
+        <w:t xml:space="preserve"> of at most two.  Make a record of your response to the items below and turn them in a single copy as your team’s solution on Canvas using the instructions posted there.  Include the names of both team members at the top of your solutions. Use complete English sentences to introduce what each of the following listed items (below) is and how it was derived.  In addition to this submission, you will be expected to demonstrate your circuit at the beginning of your lab section next week.</w:t>
       </w:r>
     </w:p>
     <w:p>
@@ -5907,8 +6565,13 @@
         </w:tabs>
         <w:ind w:left="0" w:firstLine="0"/>
       </w:pPr>
-      <w:r>
-        <w:t>onesToDense Module:</w:t>
+      <w:proofErr w:type="spellStart"/>
+      <w:r>
+        <w:t>onesToDense</w:t>
+      </w:r>
+      <w:proofErr w:type="spellEnd"/>
+      <w:r>
+        <w:t xml:space="preserve"> Module:</w:t>
       </w:r>
     </w:p>
     <w:p>
@@ -5943,56 +6606,81 @@
         </w:rPr>
         <w:tab/>
       </w:r>
-      <w:r>
-        <w:rPr>
-          <w:bCs/>
-        </w:rPr>
-        <w:t xml:space="preserve">Complete </w:t>
-      </w:r>
-      <w:r>
-        <w:rPr>
-          <w:bCs/>
-        </w:rPr>
-        <w:fldChar w:fldCharType="begin"/>
-      </w:r>
-      <w:r>
-        <w:rPr>
-          <w:bCs/>
-        </w:rPr>
-        <w:instrText xml:space="preserve"> REF _Ref30701520 \h </w:instrText>
-      </w:r>
-      <w:r>
-        <w:rPr>
-          <w:bCs/>
-        </w:rPr>
-      </w:r>
-      <w:r>
-        <w:rPr>
-          <w:bCs/>
-        </w:rPr>
-        <w:fldChar w:fldCharType="separate"/>
-      </w:r>
-      <w:r>
-        <w:t xml:space="preserve">Table </w:t>
-      </w:r>
-      <w:r>
-        <w:rPr>
-          <w:noProof/>
-        </w:rPr>
-        <w:t>2</w:t>
-      </w:r>
-      <w:r>
-        <w:rPr>
-          <w:bCs/>
-        </w:rPr>
-        <w:fldChar w:fldCharType="end"/>
-      </w:r>
-      <w:r>
-        <w:rPr>
-          <w:bCs/>
-        </w:rPr>
-        <w:t xml:space="preserve"> truth table for oneToDense module</w:t>
-      </w:r>
+      <w:hyperlink w:anchor="one2Dense_TruthTable" w:history="1">
+        <w:r>
+          <w:rPr>
+            <w:rStyle w:val="Hyperlink"/>
+            <w:bCs/>
+          </w:rPr>
+          <w:t xml:space="preserve">Complete </w:t>
+        </w:r>
+        <w:r>
+          <w:rPr>
+            <w:rStyle w:val="Hyperlink"/>
+            <w:bCs/>
+          </w:rPr>
+          <w:fldChar w:fldCharType="begin"/>
+        </w:r>
+        <w:r>
+          <w:rPr>
+            <w:rStyle w:val="Hyperlink"/>
+            <w:bCs/>
+          </w:rPr>
+          <w:instrText xml:space="preserve"> REF _Ref30701520 \h </w:instrText>
+        </w:r>
+        <w:r>
+          <w:rPr>
+            <w:rStyle w:val="Hyperlink"/>
+            <w:bCs/>
+          </w:rPr>
+        </w:r>
+        <w:r>
+          <w:rPr>
+            <w:rStyle w:val="Hyperlink"/>
+            <w:bCs/>
+          </w:rPr>
+          <w:fldChar w:fldCharType="separate"/>
+        </w:r>
+        <w:r>
+          <w:t xml:space="preserve">Table </w:t>
+        </w:r>
+        <w:r>
+          <w:rPr>
+            <w:noProof/>
+          </w:rPr>
+          <w:t>2</w:t>
+        </w:r>
+        <w:r>
+          <w:rPr>
+            <w:rStyle w:val="Hyperlink"/>
+            <w:bCs/>
+          </w:rPr>
+          <w:fldChar w:fldCharType="end"/>
+        </w:r>
+        <w:r>
+          <w:rPr>
+            <w:rStyle w:val="Hyperlink"/>
+            <w:bCs/>
+          </w:rPr>
+          <w:t xml:space="preserve"> truth table for </w:t>
+        </w:r>
+        <w:proofErr w:type="spellStart"/>
+        <w:r>
+          <w:rPr>
+            <w:rStyle w:val="Hyperlink"/>
+            <w:bCs/>
+          </w:rPr>
+          <w:t>oneToDense</w:t>
+        </w:r>
+        <w:proofErr w:type="spellEnd"/>
+        <w:r>
+          <w:rPr>
+            <w:rStyle w:val="Hyperlink"/>
+            <w:bCs/>
+          </w:rPr>
+          <w:t xml:space="preserve"> module</w:t>
+        </w:r>
+      </w:hyperlink>
     </w:p>
     <w:p>
       <w:pPr>
@@ -6026,12 +6714,31 @@
         </w:rPr>
         <w:tab/>
       </w:r>
-      <w:r>
-        <w:rPr>
-          <w:bCs/>
-        </w:rPr>
-        <w:t>Canonical SOP expressions for the play[1] and play[0] functions</w:t>
-      </w:r>
+      <w:hyperlink w:anchor="ones2Dense_CanonicalSOP" w:history="1">
+        <w:r>
+          <w:rPr>
+            <w:rStyle w:val="Hyperlink"/>
+            <w:bCs/>
+          </w:rPr>
+          <w:t xml:space="preserve">Canonical SOP expressions for the </w:t>
+        </w:r>
+        <w:proofErr w:type="gramStart"/>
+        <w:r>
+          <w:rPr>
+            <w:rStyle w:val="Hyperlink"/>
+            <w:bCs/>
+          </w:rPr>
+          <w:t>play[</w:t>
+        </w:r>
+        <w:proofErr w:type="gramEnd"/>
+        <w:r>
+          <w:rPr>
+            <w:rStyle w:val="Hyperlink"/>
+            <w:bCs/>
+          </w:rPr>
+          <w:t>1] and play[0] functions</w:t>
+        </w:r>
+      </w:hyperlink>
     </w:p>
     <w:p>
       <w:pPr>
@@ -6064,7 +6771,21 @@
           <w:bCs/>
         </w:rPr>
         <w:tab/>
-        <w:t xml:space="preserve">Verilog code for the entire module (courier 8-point font single spaced), </w:t>
+      </w:r>
+      <w:hyperlink w:anchor="ones2Dense_Verilog" w:history="1">
+        <w:r>
+          <w:rPr>
+            <w:rStyle w:val="Hyperlink"/>
+            <w:bCs/>
+          </w:rPr>
+          <w:t>Verilog code for the entire module</w:t>
+        </w:r>
+      </w:hyperlink>
+      <w:r>
+        <w:rPr>
+          <w:bCs/>
+        </w:rPr>
+        <w:t xml:space="preserve"> (courier 8-point font single spaced), </w:t>
       </w:r>
     </w:p>
     <w:p>
@@ -6099,8 +6820,13 @@
         </w:tabs>
         <w:ind w:left="0" w:firstLine="0"/>
       </w:pPr>
-      <w:r>
-        <w:t>playToSeven Module:</w:t>
+      <w:proofErr w:type="spellStart"/>
+      <w:r>
+        <w:t>playToSeven</w:t>
+      </w:r>
+      <w:proofErr w:type="spellEnd"/>
+      <w:r>
+        <w:t xml:space="preserve"> Module:</w:t>
       </w:r>
     </w:p>
     <w:p>
@@ -6134,46 +6860,59 @@
           <w:bCs/>
         </w:rPr>
         <w:tab/>
-        <w:t xml:space="preserve">Complete </w:t>
-      </w:r>
-      <w:r>
-        <w:rPr>
-          <w:bCs/>
-        </w:rPr>
-        <w:fldChar w:fldCharType="begin"/>
-      </w:r>
-      <w:r>
-        <w:rPr>
-          <w:bCs/>
-        </w:rPr>
-        <w:instrText xml:space="preserve"> REF _Ref30701476 \h </w:instrText>
-      </w:r>
-      <w:r>
-        <w:rPr>
-          <w:bCs/>
-        </w:rPr>
-      </w:r>
-      <w:r>
-        <w:rPr>
-          <w:bCs/>
-        </w:rPr>
-        <w:fldChar w:fldCharType="separate"/>
-      </w:r>
-      <w:r>
-        <w:t xml:space="preserve">Table </w:t>
-      </w:r>
-      <w:r>
-        <w:rPr>
-          <w:noProof/>
-        </w:rPr>
-        <w:t>3</w:t>
-      </w:r>
-      <w:r>
-        <w:rPr>
-          <w:bCs/>
-        </w:rPr>
-        <w:fldChar w:fldCharType="end"/>
-      </w:r>
+      </w:r>
+      <w:hyperlink w:anchor="play2Seven_TruthTable" w:history="1">
+        <w:r>
+          <w:rPr>
+            <w:rStyle w:val="Hyperlink"/>
+            <w:bCs/>
+          </w:rPr>
+          <w:t xml:space="preserve">Complete </w:t>
+        </w:r>
+        <w:r>
+          <w:rPr>
+            <w:rStyle w:val="Hyperlink"/>
+            <w:bCs/>
+          </w:rPr>
+          <w:fldChar w:fldCharType="begin"/>
+        </w:r>
+        <w:r>
+          <w:rPr>
+            <w:rStyle w:val="Hyperlink"/>
+            <w:bCs/>
+          </w:rPr>
+          <w:instrText xml:space="preserve"> REF _Ref30701476 \h </w:instrText>
+        </w:r>
+        <w:r>
+          <w:rPr>
+            <w:rStyle w:val="Hyperlink"/>
+            <w:bCs/>
+          </w:rPr>
+        </w:r>
+        <w:r>
+          <w:rPr>
+            <w:rStyle w:val="Hyperlink"/>
+            <w:bCs/>
+          </w:rPr>
+          <w:fldChar w:fldCharType="separate"/>
+        </w:r>
+        <w:r>
+          <w:t xml:space="preserve">Table </w:t>
+        </w:r>
+        <w:r>
+          <w:rPr>
+            <w:noProof/>
+          </w:rPr>
+          <w:t>3</w:t>
+        </w:r>
+        <w:r>
+          <w:rPr>
+            <w:rStyle w:val="Hyperlink"/>
+            <w:bCs/>
+          </w:rPr>
+          <w:fldChar w:fldCharType="end"/>
+        </w:r>
+      </w:hyperlink>
     </w:p>
     <w:p>
       <w:pPr>
@@ -6206,7 +6945,21 @@
           <w:bCs/>
         </w:rPr>
         <w:tab/>
-        <w:t xml:space="preserve">Verilog code for the module (courier 8-point font single spaced), </w:t>
+      </w:r>
+      <w:hyperlink w:anchor="play2Seven_Verilog" w:history="1">
+        <w:r>
+          <w:rPr>
+            <w:rStyle w:val="Hyperlink"/>
+            <w:bCs/>
+          </w:rPr>
+          <w:t>Verilog code for the module</w:t>
+        </w:r>
+      </w:hyperlink>
+      <w:r>
+        <w:rPr>
+          <w:bCs/>
+        </w:rPr>
+        <w:t xml:space="preserve"> (courier 8-point font single spaced), </w:t>
       </w:r>
     </w:p>
     <w:p>
@@ -6265,8 +7018,13 @@
         </w:tabs>
         <w:ind w:left="0" w:firstLine="0"/>
       </w:pPr>
-      <w:r>
-        <w:t>winLose Module:</w:t>
+      <w:proofErr w:type="spellStart"/>
+      <w:r>
+        <w:t>winLose</w:t>
+      </w:r>
+      <w:proofErr w:type="spellEnd"/>
+      <w:r>
+        <w:t xml:space="preserve"> Module:</w:t>
       </w:r>
     </w:p>
     <w:p>
@@ -6301,65 +7059,86 @@
         </w:rPr>
         <w:tab/>
       </w:r>
-      <w:r>
-        <w:rPr>
-          <w:bCs/>
-        </w:rPr>
-        <w:t xml:space="preserve">Complete </w:t>
-      </w:r>
-      <w:r>
-        <w:rPr>
-          <w:bCs/>
-        </w:rPr>
-        <w:fldChar w:fldCharType="begin"/>
-      </w:r>
-      <w:r>
-        <w:rPr>
-          <w:bCs/>
-        </w:rPr>
-        <w:instrText xml:space="preserve"> REF _Ref30701411 \h </w:instrText>
-      </w:r>
-      <w:r>
-        <w:rPr>
-          <w:bCs/>
-        </w:rPr>
-      </w:r>
-      <w:r>
-        <w:rPr>
-          <w:bCs/>
-        </w:rPr>
-        <w:fldChar w:fldCharType="separate"/>
-      </w:r>
-      <w:r>
-        <w:t xml:space="preserve">Table </w:t>
-      </w:r>
-      <w:r>
-        <w:rPr>
-          <w:noProof/>
-        </w:rPr>
-        <w:t>4</w:t>
-      </w:r>
-      <w:r>
-        <w:rPr>
-          <w:bCs/>
-        </w:rPr>
-        <w:fldChar w:fldCharType="end"/>
-      </w:r>
-      <w:r>
-        <w:rPr>
-          <w:bCs/>
-        </w:rPr>
-        <w:t xml:space="preserve"> truth table for </w:t>
-      </w:r>
-      <w:r>
-        <w:t xml:space="preserve">winLose </w:t>
-      </w:r>
-      <w:r>
-        <w:rPr>
-          <w:bCs/>
-        </w:rPr>
-        <w:t>module</w:t>
-      </w:r>
+      <w:hyperlink w:anchor="winLoose_TruthTable" w:history="1">
+        <w:r>
+          <w:rPr>
+            <w:rStyle w:val="Hyperlink"/>
+            <w:bCs/>
+          </w:rPr>
+          <w:t xml:space="preserve">Complete </w:t>
+        </w:r>
+        <w:r>
+          <w:rPr>
+            <w:rStyle w:val="Hyperlink"/>
+            <w:bCs/>
+          </w:rPr>
+          <w:fldChar w:fldCharType="begin"/>
+        </w:r>
+        <w:r>
+          <w:rPr>
+            <w:rStyle w:val="Hyperlink"/>
+            <w:bCs/>
+          </w:rPr>
+          <w:instrText xml:space="preserve"> REF _Ref30701411 \h </w:instrText>
+        </w:r>
+        <w:r>
+          <w:rPr>
+            <w:rStyle w:val="Hyperlink"/>
+            <w:bCs/>
+          </w:rPr>
+        </w:r>
+        <w:r>
+          <w:rPr>
+            <w:rStyle w:val="Hyperlink"/>
+            <w:bCs/>
+          </w:rPr>
+          <w:fldChar w:fldCharType="separate"/>
+        </w:r>
+        <w:r>
+          <w:t xml:space="preserve">Table </w:t>
+        </w:r>
+        <w:r>
+          <w:rPr>
+            <w:noProof/>
+          </w:rPr>
+          <w:t>4</w:t>
+        </w:r>
+        <w:r>
+          <w:rPr>
+            <w:rStyle w:val="Hyperlink"/>
+            <w:bCs/>
+          </w:rPr>
+          <w:fldChar w:fldCharType="end"/>
+        </w:r>
+        <w:r>
+          <w:rPr>
+            <w:rStyle w:val="Hyperlink"/>
+            <w:bCs/>
+          </w:rPr>
+          <w:t xml:space="preserve"> truth table for </w:t>
+        </w:r>
+        <w:proofErr w:type="spellStart"/>
+        <w:r>
+          <w:rPr>
+            <w:rStyle w:val="Hyperlink"/>
+          </w:rPr>
+          <w:t>winLose</w:t>
+        </w:r>
+        <w:proofErr w:type="spellEnd"/>
+        <w:r>
+          <w:rPr>
+            <w:rStyle w:val="Hyperlink"/>
+          </w:rPr>
+          <w:t xml:space="preserve"> </w:t>
+        </w:r>
+        <w:r>
+          <w:rPr>
+            <w:rStyle w:val="Hyperlink"/>
+            <w:bCs/>
+          </w:rPr>
+          <w:t>module</w:t>
+        </w:r>
+      </w:hyperlink>
     </w:p>
     <w:p>
       <w:pPr>
@@ -6392,7 +7171,21 @@
           <w:bCs/>
         </w:rPr>
         <w:tab/>
-        <w:t xml:space="preserve">Verilog code for the module (courier 8-point font single spaced), </w:t>
+      </w:r>
+      <w:hyperlink w:anchor="winLoose_Verilog" w:history="1">
+        <w:r>
+          <w:rPr>
+            <w:rStyle w:val="Hyperlink"/>
+            <w:bCs/>
+          </w:rPr>
+          <w:t>Verilog code for the module</w:t>
+        </w:r>
+      </w:hyperlink>
+      <w:r>
+        <w:rPr>
+          <w:bCs/>
+        </w:rPr>
+        <w:t xml:space="preserve"> (courier 8-point font single spaced), </w:t>
       </w:r>
     </w:p>
     <w:p>
@@ -6427,8 +7220,13 @@
         </w:tabs>
         <w:ind w:left="0" w:firstLine="0"/>
       </w:pPr>
-      <w:r>
-        <w:t>rpsGame Module:</w:t>
+      <w:proofErr w:type="spellStart"/>
+      <w:r>
+        <w:t>rpsGame</w:t>
+      </w:r>
+      <w:proofErr w:type="spellEnd"/>
+      <w:r>
+        <w:t xml:space="preserve"> Module:</w:t>
       </w:r>
     </w:p>
     <w:p>
@@ -6462,7 +7260,21 @@
           <w:bCs/>
         </w:rPr>
         <w:tab/>
-        <w:t xml:space="preserve">Verilog code for the module (courier 8-point font single spaced), </w:t>
+      </w:r>
+      <w:hyperlink w:anchor="rpsGame_Verilog" w:history="1">
+        <w:r>
+          <w:rPr>
+            <w:rStyle w:val="Hyperlink"/>
+            <w:bCs/>
+          </w:rPr>
+          <w:t>Verilog code for the module</w:t>
+        </w:r>
+      </w:hyperlink>
+      <w:r>
+        <w:rPr>
+          <w:bCs/>
+        </w:rPr>
+        <w:t xml:space="preserve"> (courier 8-point font single spaced), </w:t>
       </w:r>
     </w:p>
     <w:p>
@@ -6510,7 +7322,17 @@
       </w:r>
       <w:r>
         <w:tab/>
-        <w:t>Completed pin assignment table for 7-segment, slide switches and button.</w:t>
+      </w:r>
+      <w:hyperlink w:anchor="rpsGame_PinAssignment" w:history="1">
+        <w:r>
+          <w:rPr>
+            <w:rStyle w:val="Hyperlink"/>
+          </w:rPr>
+          <w:t>Completed pin assignment table for 7-segment, slide switches and button</w:t>
+        </w:r>
+      </w:hyperlink>
+      <w:r>
+        <w:t>.</w:t>
       </w:r>
     </w:p>
     <w:p>
@@ -6544,7 +7366,7 @@
 </file>
 
 <file path=word/endnotes.xml><?xml version="1.0" encoding="utf-8"?>
-<w:endnotes xmlns:wpc="http://schemas.microsoft.com/office/word/2010/wordprocessingCanvas" xmlns:cx="http://schemas.microsoft.com/office/drawing/2014/chartex" xmlns:cx1="http://schemas.microsoft.com/office/drawing/2015/9/8/chartex" xmlns:cx2="http://schemas.microsoft.com/office/drawing/2015/10/21/chartex" xmlns:cx3="http://schemas.microsoft.com/office/drawing/2016/5/9/chartex" xmlns:cx4="http://schemas.microsoft.com/office/drawing/2016/5/10/chartex" xmlns:cx5="http://schemas.microsoft.com/office/drawing/2016/5/11/chartex" xmlns:cx6="http://schemas.microsoft.com/office/drawing/2016/5/12/chartex" xmlns:cx7="http://schemas.microsoft.com/office/drawing/2016/5/13/chartex" xmlns:cx8="http://schemas.microsoft.com/office/drawing/2016/5/14/chartex" xmlns:mc="http://schemas.openxmlformats.org/markup-compatibility/2006" xmlns:aink="http://schemas.microsoft.com/office/drawing/2016/ink" xmlns:am3d="http://schemas.microsoft.com/office/drawing/2017/model3d" xmlns:o="urn:schemas-microsoft-com:office:office" xmlns:oel="http://schemas.microsoft.com/office/2019/extlst" xmlns:r="http://schemas.openxmlformats.org/officeDocument/2006/relationships" xmlns:m="http://schemas.openxmlformats.org/officeDocument/2006/math" xmlns:v="urn:schemas-microsoft-com:vml" xmlns:wp14="http://schemas.microsoft.com/office/word/2010/wordprocessingDrawing" xmlns:wp="http://schemas.openxmlformats.org/drawingml/2006/wordprocessingDrawing" xmlns:w10="urn:schemas-microsoft-com:office:word" xmlns:w="http://schemas.openxmlformats.org/wordprocessingml/2006/main" xmlns:w14="http://schemas.microsoft.com/office/word/2010/wordml" xmlns:w15="http://schemas.microsoft.com/office/word/2012/wordml" xmlns:w16cex="http://schemas.microsoft.com/office/word/2018/wordml/cex" xmlns:w16cid="http://schemas.microsoft.com/office/word/2016/wordml/cid" xmlns:w16="http://schemas.microsoft.com/office/word/2018/wordml" xmlns:w16sdtdh="http://schemas.microsoft.com/office/word/2020/wordml/sdtdatahash" xmlns:w16se="http://schemas.microsoft.com/office/word/2015/wordml/symex" xmlns:wpg="http://schemas.microsoft.com/office/word/2010/wordprocessingGroup" xmlns:wpi="http://schemas.microsoft.com/office/word/2010/wordprocessingInk" xmlns:wne="http://schemas.microsoft.com/office/word/2006/wordml" xmlns:wps="http://schemas.microsoft.com/office/word/2010/wordprocessingShape" mc:Ignorable="w14 w15 w16se w16cid w16 w16cex w16sdtdh wp14">
+<w:endnotes xmlns:wpc="http://schemas.microsoft.com/office/word/2010/wordprocessingCanvas" xmlns:cx="http://schemas.microsoft.com/office/drawing/2014/chartex" xmlns:cx1="http://schemas.microsoft.com/office/drawing/2015/9/8/chartex" xmlns:cx2="http://schemas.microsoft.com/office/drawing/2015/10/21/chartex" xmlns:cx3="http://schemas.microsoft.com/office/drawing/2016/5/9/chartex" xmlns:cx4="http://schemas.microsoft.com/office/drawing/2016/5/10/chartex" xmlns:cx5="http://schemas.microsoft.com/office/drawing/2016/5/11/chartex" xmlns:cx6="http://schemas.microsoft.com/office/drawing/2016/5/12/chartex" xmlns:cx7="http://schemas.microsoft.com/office/drawing/2016/5/13/chartex" xmlns:cx8="http://schemas.microsoft.com/office/drawing/2016/5/14/chartex" xmlns:mc="http://schemas.openxmlformats.org/markup-compatibility/2006" xmlns:aink="http://schemas.microsoft.com/office/drawing/2016/ink" xmlns:am3d="http://schemas.microsoft.com/office/drawing/2017/model3d" xmlns:o="urn:schemas-microsoft-com:office:office" xmlns:oel="http://schemas.microsoft.com/office/2019/extlst" xmlns:r="http://schemas.openxmlformats.org/officeDocument/2006/relationships" xmlns:m="http://schemas.openxmlformats.org/officeDocument/2006/math" xmlns:v="urn:schemas-microsoft-com:vml" xmlns:wp14="http://schemas.microsoft.com/office/word/2010/wordprocessingDrawing" xmlns:wp="http://schemas.openxmlformats.org/drawingml/2006/wordprocessingDrawing" xmlns:w10="urn:schemas-microsoft-com:office:word" xmlns:w="http://schemas.openxmlformats.org/wordprocessingml/2006/main" xmlns:w14="http://schemas.microsoft.com/office/word/2010/wordml" xmlns:w15="http://schemas.microsoft.com/office/word/2012/wordml" xmlns:w16cex="http://schemas.microsoft.com/office/word/2018/wordml/cex" xmlns:w16cid="http://schemas.microsoft.com/office/word/2016/wordml/cid" xmlns:w16="http://schemas.microsoft.com/office/word/2018/wordml" xmlns:w16du="http://schemas.microsoft.com/office/word/2023/wordml/word16du" xmlns:w16sdtdh="http://schemas.microsoft.com/office/word/2020/wordml/sdtdatahash" xmlns:w16se="http://schemas.microsoft.com/office/word/2015/wordml/symex" xmlns:wpg="http://schemas.microsoft.com/office/word/2010/wordprocessingGroup" xmlns:wpi="http://schemas.microsoft.com/office/word/2010/wordprocessingInk" xmlns:wne="http://schemas.microsoft.com/office/word/2006/wordml" xmlns:wps="http://schemas.microsoft.com/office/word/2010/wordprocessingShape" mc:Ignorable="w14 w15 w16se w16cid w16 w16cex w16sdtdh w16du wp14">
   <w:endnote w:type="separator" w:id="-1">
     <w:p>
       <w:pPr>
@@ -6569,7 +7391,7 @@
 </file>
 
 <file path=word/footer1.xml><?xml version="1.0" encoding="utf-8"?>
-<w:ftr xmlns:wpc="http://schemas.microsoft.com/office/word/2010/wordprocessingCanvas" xmlns:cx="http://schemas.microsoft.com/office/drawing/2014/chartex" xmlns:cx1="http://schemas.microsoft.com/office/drawing/2015/9/8/chartex" xmlns:cx2="http://schemas.microsoft.com/office/drawing/2015/10/21/chartex" xmlns:cx3="http://schemas.microsoft.com/office/drawing/2016/5/9/chartex" xmlns:cx4="http://schemas.microsoft.com/office/drawing/2016/5/10/chartex" xmlns:cx5="http://schemas.microsoft.com/office/drawing/2016/5/11/chartex" xmlns:cx6="http://schemas.microsoft.com/office/drawing/2016/5/12/chartex" xmlns:cx7="http://schemas.microsoft.com/office/drawing/2016/5/13/chartex" xmlns:cx8="http://schemas.microsoft.com/office/drawing/2016/5/14/chartex" xmlns:mc="http://schemas.openxmlformats.org/markup-compatibility/2006" xmlns:aink="http://schemas.microsoft.com/office/drawing/2016/ink" xmlns:am3d="http://schemas.microsoft.com/office/drawing/2017/model3d" xmlns:o="urn:schemas-microsoft-com:office:office" xmlns:oel="http://schemas.microsoft.com/office/2019/extlst" xmlns:r="http://schemas.openxmlformats.org/officeDocument/2006/relationships" xmlns:m="http://schemas.openxmlformats.org/officeDocument/2006/math" xmlns:v="urn:schemas-microsoft-com:vml" xmlns:wp14="http://schemas.microsoft.com/office/word/2010/wordprocessingDrawing" xmlns:wp="http://schemas.openxmlformats.org/drawingml/2006/wordprocessingDrawing" xmlns:w10="urn:schemas-microsoft-com:office:word" xmlns:w="http://schemas.openxmlformats.org/wordprocessingml/2006/main" xmlns:w14="http://schemas.microsoft.com/office/word/2010/wordml" xmlns:w15="http://schemas.microsoft.com/office/word/2012/wordml" xmlns:w16cex="http://schemas.microsoft.com/office/word/2018/wordml/cex" xmlns:w16cid="http://schemas.microsoft.com/office/word/2016/wordml/cid" xmlns:w16="http://schemas.microsoft.com/office/word/2018/wordml" xmlns:w16sdtdh="http://schemas.microsoft.com/office/word/2020/wordml/sdtdatahash" xmlns:w16se="http://schemas.microsoft.com/office/word/2015/wordml/symex" xmlns:wpg="http://schemas.microsoft.com/office/word/2010/wordprocessingGroup" xmlns:wpi="http://schemas.microsoft.com/office/word/2010/wordprocessingInk" xmlns:wne="http://schemas.microsoft.com/office/word/2006/wordml" xmlns:wps="http://schemas.microsoft.com/office/word/2010/wordprocessingShape" mc:Ignorable="w14 w15 w16se w16cid w16 w16cex w16sdtdh wp14">
+<w:ftr xmlns:wpc="http://schemas.microsoft.com/office/word/2010/wordprocessingCanvas" xmlns:cx="http://schemas.microsoft.com/office/drawing/2014/chartex" xmlns:cx1="http://schemas.microsoft.com/office/drawing/2015/9/8/chartex" xmlns:cx2="http://schemas.microsoft.com/office/drawing/2015/10/21/chartex" xmlns:cx3="http://schemas.microsoft.com/office/drawing/2016/5/9/chartex" xmlns:cx4="http://schemas.microsoft.com/office/drawing/2016/5/10/chartex" xmlns:cx5="http://schemas.microsoft.com/office/drawing/2016/5/11/chartex" xmlns:cx6="http://schemas.microsoft.com/office/drawing/2016/5/12/chartex" xmlns:cx7="http://schemas.microsoft.com/office/drawing/2016/5/13/chartex" xmlns:cx8="http://schemas.microsoft.com/office/drawing/2016/5/14/chartex" xmlns:mc="http://schemas.openxmlformats.org/markup-compatibility/2006" xmlns:aink="http://schemas.microsoft.com/office/drawing/2016/ink" xmlns:am3d="http://schemas.microsoft.com/office/drawing/2017/model3d" xmlns:o="urn:schemas-microsoft-com:office:office" xmlns:oel="http://schemas.microsoft.com/office/2019/extlst" xmlns:r="http://schemas.openxmlformats.org/officeDocument/2006/relationships" xmlns:m="http://schemas.openxmlformats.org/officeDocument/2006/math" xmlns:v="urn:schemas-microsoft-com:vml" xmlns:wp14="http://schemas.microsoft.com/office/word/2010/wordprocessingDrawing" xmlns:wp="http://schemas.openxmlformats.org/drawingml/2006/wordprocessingDrawing" xmlns:w10="urn:schemas-microsoft-com:office:word" xmlns:w="http://schemas.openxmlformats.org/wordprocessingml/2006/main" xmlns:w14="http://schemas.microsoft.com/office/word/2010/wordml" xmlns:w15="http://schemas.microsoft.com/office/word/2012/wordml" xmlns:w16cex="http://schemas.microsoft.com/office/word/2018/wordml/cex" xmlns:w16cid="http://schemas.microsoft.com/office/word/2016/wordml/cid" xmlns:w16="http://schemas.microsoft.com/office/word/2018/wordml" xmlns:w16du="http://schemas.microsoft.com/office/word/2023/wordml/word16du" xmlns:w16sdtdh="http://schemas.microsoft.com/office/word/2020/wordml/sdtdatahash" xmlns:w16se="http://schemas.microsoft.com/office/word/2015/wordml/symex" xmlns:wpg="http://schemas.microsoft.com/office/word/2010/wordprocessingGroup" xmlns:wpi="http://schemas.microsoft.com/office/word/2010/wordprocessingInk" xmlns:wne="http://schemas.microsoft.com/office/word/2006/wordml" xmlns:wps="http://schemas.microsoft.com/office/word/2010/wordprocessingShape" mc:Ignorable="w14 w15 w16se w16cid w16 w16cex w16sdtdh w16du wp14">
   <w:p>
     <w:pPr>
       <w:spacing w:after="0" w:line="259" w:lineRule="auto"/>
@@ -6620,7 +7442,7 @@
 </file>
 
 <file path=word/footer2.xml><?xml version="1.0" encoding="utf-8"?>
-<w:ftr xmlns:wpc="http://schemas.microsoft.com/office/word/2010/wordprocessingCanvas" xmlns:cx="http://schemas.microsoft.com/office/drawing/2014/chartex" xmlns:cx1="http://schemas.microsoft.com/office/drawing/2015/9/8/chartex" xmlns:cx2="http://schemas.microsoft.com/office/drawing/2015/10/21/chartex" xmlns:cx3="http://schemas.microsoft.com/office/drawing/2016/5/9/chartex" xmlns:cx4="http://schemas.microsoft.com/office/drawing/2016/5/10/chartex" xmlns:cx5="http://schemas.microsoft.com/office/drawing/2016/5/11/chartex" xmlns:cx6="http://schemas.microsoft.com/office/drawing/2016/5/12/chartex" xmlns:cx7="http://schemas.microsoft.com/office/drawing/2016/5/13/chartex" xmlns:cx8="http://schemas.microsoft.com/office/drawing/2016/5/14/chartex" xmlns:mc="http://schemas.openxmlformats.org/markup-compatibility/2006" xmlns:aink="http://schemas.microsoft.com/office/drawing/2016/ink" xmlns:am3d="http://schemas.microsoft.com/office/drawing/2017/model3d" xmlns:o="urn:schemas-microsoft-com:office:office" xmlns:oel="http://schemas.microsoft.com/office/2019/extlst" xmlns:r="http://schemas.openxmlformats.org/officeDocument/2006/relationships" xmlns:m="http://schemas.openxmlformats.org/officeDocument/2006/math" xmlns:v="urn:schemas-microsoft-com:vml" xmlns:wp14="http://schemas.microsoft.com/office/word/2010/wordprocessingDrawing" xmlns:wp="http://schemas.openxmlformats.org/drawingml/2006/wordprocessingDrawing" xmlns:w10="urn:schemas-microsoft-com:office:word" xmlns:w="http://schemas.openxmlformats.org/wordprocessingml/2006/main" xmlns:w14="http://schemas.microsoft.com/office/word/2010/wordml" xmlns:w15="http://schemas.microsoft.com/office/word/2012/wordml" xmlns:w16cex="http://schemas.microsoft.com/office/word/2018/wordml/cex" xmlns:w16cid="http://schemas.microsoft.com/office/word/2016/wordml/cid" xmlns:w16="http://schemas.microsoft.com/office/word/2018/wordml" xmlns:w16sdtdh="http://schemas.microsoft.com/office/word/2020/wordml/sdtdatahash" xmlns:w16se="http://schemas.microsoft.com/office/word/2015/wordml/symex" xmlns:wpg="http://schemas.microsoft.com/office/word/2010/wordprocessingGroup" xmlns:wpi="http://schemas.microsoft.com/office/word/2010/wordprocessingInk" xmlns:wne="http://schemas.microsoft.com/office/word/2006/wordml" xmlns:wps="http://schemas.microsoft.com/office/word/2010/wordprocessingShape" mc:Ignorable="w14 w15 w16se w16cid w16 w16cex w16sdtdh wp14">
+<w:ftr xmlns:wpc="http://schemas.microsoft.com/office/word/2010/wordprocessingCanvas" xmlns:cx="http://schemas.microsoft.com/office/drawing/2014/chartex" xmlns:cx1="http://schemas.microsoft.com/office/drawing/2015/9/8/chartex" xmlns:cx2="http://schemas.microsoft.com/office/drawing/2015/10/21/chartex" xmlns:cx3="http://schemas.microsoft.com/office/drawing/2016/5/9/chartex" xmlns:cx4="http://schemas.microsoft.com/office/drawing/2016/5/10/chartex" xmlns:cx5="http://schemas.microsoft.com/office/drawing/2016/5/11/chartex" xmlns:cx6="http://schemas.microsoft.com/office/drawing/2016/5/12/chartex" xmlns:cx7="http://schemas.microsoft.com/office/drawing/2016/5/13/chartex" xmlns:cx8="http://schemas.microsoft.com/office/drawing/2016/5/14/chartex" xmlns:mc="http://schemas.openxmlformats.org/markup-compatibility/2006" xmlns:aink="http://schemas.microsoft.com/office/drawing/2016/ink" xmlns:am3d="http://schemas.microsoft.com/office/drawing/2017/model3d" xmlns:o="urn:schemas-microsoft-com:office:office" xmlns:oel="http://schemas.microsoft.com/office/2019/extlst" xmlns:r="http://schemas.openxmlformats.org/officeDocument/2006/relationships" xmlns:m="http://schemas.openxmlformats.org/officeDocument/2006/math" xmlns:v="urn:schemas-microsoft-com:vml" xmlns:wp14="http://schemas.microsoft.com/office/word/2010/wordprocessingDrawing" xmlns:wp="http://schemas.openxmlformats.org/drawingml/2006/wordprocessingDrawing" xmlns:w10="urn:schemas-microsoft-com:office:word" xmlns:w="http://schemas.openxmlformats.org/wordprocessingml/2006/main" xmlns:w14="http://schemas.microsoft.com/office/word/2010/wordml" xmlns:w15="http://schemas.microsoft.com/office/word/2012/wordml" xmlns:w16cex="http://schemas.microsoft.com/office/word/2018/wordml/cex" xmlns:w16cid="http://schemas.microsoft.com/office/word/2016/wordml/cid" xmlns:w16="http://schemas.microsoft.com/office/word/2018/wordml" xmlns:w16du="http://schemas.microsoft.com/office/word/2023/wordml/word16du" xmlns:w16sdtdh="http://schemas.microsoft.com/office/word/2020/wordml/sdtdatahash" xmlns:w16se="http://schemas.microsoft.com/office/word/2015/wordml/symex" xmlns:wpg="http://schemas.microsoft.com/office/word/2010/wordprocessingGroup" xmlns:wpi="http://schemas.microsoft.com/office/word/2010/wordprocessingInk" xmlns:wne="http://schemas.microsoft.com/office/word/2006/wordml" xmlns:wps="http://schemas.microsoft.com/office/word/2010/wordprocessingShape" mc:Ignorable="w14 w15 w16se w16cid w16 w16cex w16sdtdh w16du wp14">
   <w:p>
     <w:pPr>
       <w:spacing w:after="0" w:line="259" w:lineRule="auto"/>
@@ -6673,7 +7495,7 @@
 </file>
 
 <file path=word/footer3.xml><?xml version="1.0" encoding="utf-8"?>
-<w:ftr xmlns:wpc="http://schemas.microsoft.com/office/word/2010/wordprocessingCanvas" xmlns:cx="http://schemas.microsoft.com/office/drawing/2014/chartex" xmlns:cx1="http://schemas.microsoft.com/office/drawing/2015/9/8/chartex" xmlns:cx2="http://schemas.microsoft.com/office/drawing/2015/10/21/chartex" xmlns:cx3="http://schemas.microsoft.com/office/drawing/2016/5/9/chartex" xmlns:cx4="http://schemas.microsoft.com/office/drawing/2016/5/10/chartex" xmlns:cx5="http://schemas.microsoft.com/office/drawing/2016/5/11/chartex" xmlns:cx6="http://schemas.microsoft.com/office/drawing/2016/5/12/chartex" xmlns:cx7="http://schemas.microsoft.com/office/drawing/2016/5/13/chartex" xmlns:cx8="http://schemas.microsoft.com/office/drawing/2016/5/14/chartex" xmlns:mc="http://schemas.openxmlformats.org/markup-compatibility/2006" xmlns:aink="http://schemas.microsoft.com/office/drawing/2016/ink" xmlns:am3d="http://schemas.microsoft.com/office/drawing/2017/model3d" xmlns:o="urn:schemas-microsoft-com:office:office" xmlns:oel="http://schemas.microsoft.com/office/2019/extlst" xmlns:r="http://schemas.openxmlformats.org/officeDocument/2006/relationships" xmlns:m="http://schemas.openxmlformats.org/officeDocument/2006/math" xmlns:v="urn:schemas-microsoft-com:vml" xmlns:wp14="http://schemas.microsoft.com/office/word/2010/wordprocessingDrawing" xmlns:wp="http://schemas.openxmlformats.org/drawingml/2006/wordprocessingDrawing" xmlns:w10="urn:schemas-microsoft-com:office:word" xmlns:w="http://schemas.openxmlformats.org/wordprocessingml/2006/main" xmlns:w14="http://schemas.microsoft.com/office/word/2010/wordml" xmlns:w15="http://schemas.microsoft.com/office/word/2012/wordml" xmlns:w16cex="http://schemas.microsoft.com/office/word/2018/wordml/cex" xmlns:w16cid="http://schemas.microsoft.com/office/word/2016/wordml/cid" xmlns:w16="http://schemas.microsoft.com/office/word/2018/wordml" xmlns:w16sdtdh="http://schemas.microsoft.com/office/word/2020/wordml/sdtdatahash" xmlns:w16se="http://schemas.microsoft.com/office/word/2015/wordml/symex" xmlns:wpg="http://schemas.microsoft.com/office/word/2010/wordprocessingGroup" xmlns:wpi="http://schemas.microsoft.com/office/word/2010/wordprocessingInk" xmlns:wne="http://schemas.microsoft.com/office/word/2006/wordml" xmlns:wps="http://schemas.microsoft.com/office/word/2010/wordprocessingShape" mc:Ignorable="w14 w15 w16se w16cid w16 w16cex w16sdtdh wp14">
+<w:ftr xmlns:wpc="http://schemas.microsoft.com/office/word/2010/wordprocessingCanvas" xmlns:cx="http://schemas.microsoft.com/office/drawing/2014/chartex" xmlns:cx1="http://schemas.microsoft.com/office/drawing/2015/9/8/chartex" xmlns:cx2="http://schemas.microsoft.com/office/drawing/2015/10/21/chartex" xmlns:cx3="http://schemas.microsoft.com/office/drawing/2016/5/9/chartex" xmlns:cx4="http://schemas.microsoft.com/office/drawing/2016/5/10/chartex" xmlns:cx5="http://schemas.microsoft.com/office/drawing/2016/5/11/chartex" xmlns:cx6="http://schemas.microsoft.com/office/drawing/2016/5/12/chartex" xmlns:cx7="http://schemas.microsoft.com/office/drawing/2016/5/13/chartex" xmlns:cx8="http://schemas.microsoft.com/office/drawing/2016/5/14/chartex" xmlns:mc="http://schemas.openxmlformats.org/markup-compatibility/2006" xmlns:aink="http://schemas.microsoft.com/office/drawing/2016/ink" xmlns:am3d="http://schemas.microsoft.com/office/drawing/2017/model3d" xmlns:o="urn:schemas-microsoft-com:office:office" xmlns:oel="http://schemas.microsoft.com/office/2019/extlst" xmlns:r="http://schemas.openxmlformats.org/officeDocument/2006/relationships" xmlns:m="http://schemas.openxmlformats.org/officeDocument/2006/math" xmlns:v="urn:schemas-microsoft-com:vml" xmlns:wp14="http://schemas.microsoft.com/office/word/2010/wordprocessingDrawing" xmlns:wp="http://schemas.openxmlformats.org/drawingml/2006/wordprocessingDrawing" xmlns:w10="urn:schemas-microsoft-com:office:word" xmlns:w="http://schemas.openxmlformats.org/wordprocessingml/2006/main" xmlns:w14="http://schemas.microsoft.com/office/word/2010/wordml" xmlns:w15="http://schemas.microsoft.com/office/word/2012/wordml" xmlns:w16cex="http://schemas.microsoft.com/office/word/2018/wordml/cex" xmlns:w16cid="http://schemas.microsoft.com/office/word/2016/wordml/cid" xmlns:w16="http://schemas.microsoft.com/office/word/2018/wordml" xmlns:w16du="http://schemas.microsoft.com/office/word/2023/wordml/word16du" xmlns:w16sdtdh="http://schemas.microsoft.com/office/word/2020/wordml/sdtdatahash" xmlns:w16se="http://schemas.microsoft.com/office/word/2015/wordml/symex" xmlns:wpg="http://schemas.microsoft.com/office/word/2010/wordprocessingGroup" xmlns:wpi="http://schemas.microsoft.com/office/word/2010/wordprocessingInk" xmlns:wne="http://schemas.microsoft.com/office/word/2006/wordml" xmlns:wps="http://schemas.microsoft.com/office/word/2010/wordprocessingShape" mc:Ignorable="w14 w15 w16se w16cid w16 w16cex w16sdtdh w16du wp14">
   <w:p>
     <w:pPr>
       <w:spacing w:after="0" w:line="259" w:lineRule="auto"/>
@@ -6726,7 +7548,7 @@
 </file>
 
 <file path=word/footnotes.xml><?xml version="1.0" encoding="utf-8"?>
-<w:footnotes xmlns:wpc="http://schemas.microsoft.com/office/word/2010/wordprocessingCanvas" xmlns:cx="http://schemas.microsoft.com/office/drawing/2014/chartex" xmlns:cx1="http://schemas.microsoft.com/office/drawing/2015/9/8/chartex" xmlns:cx2="http://schemas.microsoft.com/office/drawing/2015/10/21/chartex" xmlns:cx3="http://schemas.microsoft.com/office/drawing/2016/5/9/chartex" xmlns:cx4="http://schemas.microsoft.com/office/drawing/2016/5/10/chartex" xmlns:cx5="http://schemas.microsoft.com/office/drawing/2016/5/11/chartex" xmlns:cx6="http://schemas.microsoft.com/office/drawing/2016/5/12/chartex" xmlns:cx7="http://schemas.microsoft.com/office/drawing/2016/5/13/chartex" xmlns:cx8="http://schemas.microsoft.com/office/drawing/2016/5/14/chartex" xmlns:mc="http://schemas.openxmlformats.org/markup-compatibility/2006" xmlns:aink="http://schemas.microsoft.com/office/drawing/2016/ink" xmlns:am3d="http://schemas.microsoft.com/office/drawing/2017/model3d" xmlns:o="urn:schemas-microsoft-com:office:office" xmlns:oel="http://schemas.microsoft.com/office/2019/extlst" xmlns:r="http://schemas.openxmlformats.org/officeDocument/2006/relationships" xmlns:m="http://schemas.openxmlformats.org/officeDocument/2006/math" xmlns:v="urn:schemas-microsoft-com:vml" xmlns:wp14="http://schemas.microsoft.com/office/word/2010/wordprocessingDrawing" xmlns:wp="http://schemas.openxmlformats.org/drawingml/2006/wordprocessingDrawing" xmlns:w10="urn:schemas-microsoft-com:office:word" xmlns:w="http://schemas.openxmlformats.org/wordprocessingml/2006/main" xmlns:w14="http://schemas.microsoft.com/office/word/2010/wordml" xmlns:w15="http://schemas.microsoft.com/office/word/2012/wordml" xmlns:w16cex="http://schemas.microsoft.com/office/word/2018/wordml/cex" xmlns:w16cid="http://schemas.microsoft.com/office/word/2016/wordml/cid" xmlns:w16="http://schemas.microsoft.com/office/word/2018/wordml" xmlns:w16sdtdh="http://schemas.microsoft.com/office/word/2020/wordml/sdtdatahash" xmlns:w16se="http://schemas.microsoft.com/office/word/2015/wordml/symex" xmlns:wpg="http://schemas.microsoft.com/office/word/2010/wordprocessingGroup" xmlns:wpi="http://schemas.microsoft.com/office/word/2010/wordprocessingInk" xmlns:wne="http://schemas.microsoft.com/office/word/2006/wordml" xmlns:wps="http://schemas.microsoft.com/office/word/2010/wordprocessingShape" mc:Ignorable="w14 w15 w16se w16cid w16 w16cex w16sdtdh wp14">
+<w:footnotes xmlns:wpc="http://schemas.microsoft.com/office/word/2010/wordprocessingCanvas" xmlns:cx="http://schemas.microsoft.com/office/drawing/2014/chartex" xmlns:cx1="http://schemas.microsoft.com/office/drawing/2015/9/8/chartex" xmlns:cx2="http://schemas.microsoft.com/office/drawing/2015/10/21/chartex" xmlns:cx3="http://schemas.microsoft.com/office/drawing/2016/5/9/chartex" xmlns:cx4="http://schemas.microsoft.com/office/drawing/2016/5/10/chartex" xmlns:cx5="http://schemas.microsoft.com/office/drawing/2016/5/11/chartex" xmlns:cx6="http://schemas.microsoft.com/office/drawing/2016/5/12/chartex" xmlns:cx7="http://schemas.microsoft.com/office/drawing/2016/5/13/chartex" xmlns:cx8="http://schemas.microsoft.com/office/drawing/2016/5/14/chartex" xmlns:mc="http://schemas.openxmlformats.org/markup-compatibility/2006" xmlns:aink="http://schemas.microsoft.com/office/drawing/2016/ink" xmlns:am3d="http://schemas.microsoft.com/office/drawing/2017/model3d" xmlns:o="urn:schemas-microsoft-com:office:office" xmlns:oel="http://schemas.microsoft.com/office/2019/extlst" xmlns:r="http://schemas.openxmlformats.org/officeDocument/2006/relationships" xmlns:m="http://schemas.openxmlformats.org/officeDocument/2006/math" xmlns:v="urn:schemas-microsoft-com:vml" xmlns:wp14="http://schemas.microsoft.com/office/word/2010/wordprocessingDrawing" xmlns:wp="http://schemas.openxmlformats.org/drawingml/2006/wordprocessingDrawing" xmlns:w10="urn:schemas-microsoft-com:office:word" xmlns:w="http://schemas.openxmlformats.org/wordprocessingml/2006/main" xmlns:w14="http://schemas.microsoft.com/office/word/2010/wordml" xmlns:w15="http://schemas.microsoft.com/office/word/2012/wordml" xmlns:w16cex="http://schemas.microsoft.com/office/word/2018/wordml/cex" xmlns:w16cid="http://schemas.microsoft.com/office/word/2016/wordml/cid" xmlns:w16="http://schemas.microsoft.com/office/word/2018/wordml" xmlns:w16du="http://schemas.microsoft.com/office/word/2023/wordml/word16du" xmlns:w16sdtdh="http://schemas.microsoft.com/office/word/2020/wordml/sdtdatahash" xmlns:w16se="http://schemas.microsoft.com/office/word/2015/wordml/symex" xmlns:wpg="http://schemas.microsoft.com/office/word/2010/wordprocessingGroup" xmlns:wpi="http://schemas.microsoft.com/office/word/2010/wordprocessingInk" xmlns:wne="http://schemas.microsoft.com/office/word/2006/wordml" xmlns:wps="http://schemas.microsoft.com/office/word/2010/wordprocessingShape" mc:Ignorable="w14 w15 w16se w16cid w16 w16cex w16sdtdh w16du wp14">
   <w:footnote w:type="separator" w:id="-1">
     <w:p>
       <w:pPr>
@@ -6751,7 +7573,7 @@
 </file>
 
 <file path=word/header1.xml><?xml version="1.0" encoding="utf-8"?>
-<w:hdr xmlns:wpc="http://schemas.microsoft.com/office/word/2010/wordprocessingCanvas" xmlns:cx="http://schemas.microsoft.com/office/drawing/2014/chartex" xmlns:cx1="http://schemas.microsoft.com/office/drawing/2015/9/8/chartex" xmlns:cx2="http://schemas.microsoft.com/office/drawing/2015/10/21/chartex" xmlns:cx3="http://schemas.microsoft.com/office/drawing/2016/5/9/chartex" xmlns:cx4="http://schemas.microsoft.com/office/drawing/2016/5/10/chartex" xmlns:cx5="http://schemas.microsoft.com/office/drawing/2016/5/11/chartex" xmlns:cx6="http://schemas.microsoft.com/office/drawing/2016/5/12/chartex" xmlns:cx7="http://schemas.microsoft.com/office/drawing/2016/5/13/chartex" xmlns:cx8="http://schemas.microsoft.com/office/drawing/2016/5/14/chartex" xmlns:mc="http://schemas.openxmlformats.org/markup-compatibility/2006" xmlns:aink="http://schemas.microsoft.com/office/drawing/2016/ink" xmlns:am3d="http://schemas.microsoft.com/office/drawing/2017/model3d" xmlns:o="urn:schemas-microsoft-com:office:office" xmlns:oel="http://schemas.microsoft.com/office/2019/extlst" xmlns:r="http://schemas.openxmlformats.org/officeDocument/2006/relationships" xmlns:m="http://schemas.openxmlformats.org/officeDocument/2006/math" xmlns:v="urn:schemas-microsoft-com:vml" xmlns:wp14="http://schemas.microsoft.com/office/word/2010/wordprocessingDrawing" xmlns:wp="http://schemas.openxmlformats.org/drawingml/2006/wordprocessingDrawing" xmlns:w10="urn:schemas-microsoft-com:office:word" xmlns:w="http://schemas.openxmlformats.org/wordprocessingml/2006/main" xmlns:w14="http://schemas.microsoft.com/office/word/2010/wordml" xmlns:w15="http://schemas.microsoft.com/office/word/2012/wordml" xmlns:w16cex="http://schemas.microsoft.com/office/word/2018/wordml/cex" xmlns:w16cid="http://schemas.microsoft.com/office/word/2016/wordml/cid" xmlns:w16="http://schemas.microsoft.com/office/word/2018/wordml" xmlns:w16sdtdh="http://schemas.microsoft.com/office/word/2020/wordml/sdtdatahash" xmlns:w16se="http://schemas.microsoft.com/office/word/2015/wordml/symex" xmlns:wpg="http://schemas.microsoft.com/office/word/2010/wordprocessingGroup" xmlns:wpi="http://schemas.microsoft.com/office/word/2010/wordprocessingInk" xmlns:wne="http://schemas.microsoft.com/office/word/2006/wordml" xmlns:wps="http://schemas.microsoft.com/office/word/2010/wordprocessingShape" mc:Ignorable="w14 w15 w16se w16cid w16 w16cex w16sdtdh wp14">
+<w:hdr xmlns:wpc="http://schemas.microsoft.com/office/word/2010/wordprocessingCanvas" xmlns:cx="http://schemas.microsoft.com/office/drawing/2014/chartex" xmlns:cx1="http://schemas.microsoft.com/office/drawing/2015/9/8/chartex" xmlns:cx2="http://schemas.microsoft.com/office/drawing/2015/10/21/chartex" xmlns:cx3="http://schemas.microsoft.com/office/drawing/2016/5/9/chartex" xmlns:cx4="http://schemas.microsoft.com/office/drawing/2016/5/10/chartex" xmlns:cx5="http://schemas.microsoft.com/office/drawing/2016/5/11/chartex" xmlns:cx6="http://schemas.microsoft.com/office/drawing/2016/5/12/chartex" xmlns:cx7="http://schemas.microsoft.com/office/drawing/2016/5/13/chartex" xmlns:cx8="http://schemas.microsoft.com/office/drawing/2016/5/14/chartex" xmlns:mc="http://schemas.openxmlformats.org/markup-compatibility/2006" xmlns:aink="http://schemas.microsoft.com/office/drawing/2016/ink" xmlns:am3d="http://schemas.microsoft.com/office/drawing/2017/model3d" xmlns:o="urn:schemas-microsoft-com:office:office" xmlns:oel="http://schemas.microsoft.com/office/2019/extlst" xmlns:r="http://schemas.openxmlformats.org/officeDocument/2006/relationships" xmlns:m="http://schemas.openxmlformats.org/officeDocument/2006/math" xmlns:v="urn:schemas-microsoft-com:vml" xmlns:wp14="http://schemas.microsoft.com/office/word/2010/wordprocessingDrawing" xmlns:wp="http://schemas.openxmlformats.org/drawingml/2006/wordprocessingDrawing" xmlns:w10="urn:schemas-microsoft-com:office:word" xmlns:w="http://schemas.openxmlformats.org/wordprocessingml/2006/main" xmlns:w14="http://schemas.microsoft.com/office/word/2010/wordml" xmlns:w15="http://schemas.microsoft.com/office/word/2012/wordml" xmlns:w16cex="http://schemas.microsoft.com/office/word/2018/wordml/cex" xmlns:w16cid="http://schemas.microsoft.com/office/word/2016/wordml/cid" xmlns:w16="http://schemas.microsoft.com/office/word/2018/wordml" xmlns:w16du="http://schemas.microsoft.com/office/word/2023/wordml/word16du" xmlns:w16sdtdh="http://schemas.microsoft.com/office/word/2020/wordml/sdtdatahash" xmlns:w16se="http://schemas.microsoft.com/office/word/2015/wordml/symex" xmlns:wpg="http://schemas.microsoft.com/office/word/2010/wordprocessingGroup" xmlns:wpi="http://schemas.microsoft.com/office/word/2010/wordprocessingInk" xmlns:wne="http://schemas.microsoft.com/office/word/2006/wordml" xmlns:wps="http://schemas.microsoft.com/office/word/2010/wordprocessingShape" mc:Ignorable="w14 w15 w16se w16cid w16 w16cex w16sdtdh w16du wp14">
   <w:p>
     <w:pPr>
       <w:spacing w:after="0" w:line="259" w:lineRule="auto"/>
@@ -6811,7 +7633,7 @@
 </file>
 
 <file path=word/header2.xml><?xml version="1.0" encoding="utf-8"?>
-<w:hdr xmlns:wpc="http://schemas.microsoft.com/office/word/2010/wordprocessingCanvas" xmlns:cx="http://schemas.microsoft.com/office/drawing/2014/chartex" xmlns:cx1="http://schemas.microsoft.com/office/drawing/2015/9/8/chartex" xmlns:cx2="http://schemas.microsoft.com/office/drawing/2015/10/21/chartex" xmlns:cx3="http://schemas.microsoft.com/office/drawing/2016/5/9/chartex" xmlns:cx4="http://schemas.microsoft.com/office/drawing/2016/5/10/chartex" xmlns:cx5="http://schemas.microsoft.com/office/drawing/2016/5/11/chartex" xmlns:cx6="http://schemas.microsoft.com/office/drawing/2016/5/12/chartex" xmlns:cx7="http://schemas.microsoft.com/office/drawing/2016/5/13/chartex" xmlns:cx8="http://schemas.microsoft.com/office/drawing/2016/5/14/chartex" xmlns:mc="http://schemas.openxmlformats.org/markup-compatibility/2006" xmlns:aink="http://schemas.microsoft.com/office/drawing/2016/ink" xmlns:am3d="http://schemas.microsoft.com/office/drawing/2017/model3d" xmlns:o="urn:schemas-microsoft-com:office:office" xmlns:oel="http://schemas.microsoft.com/office/2019/extlst" xmlns:r="http://schemas.openxmlformats.org/officeDocument/2006/relationships" xmlns:m="http://schemas.openxmlformats.org/officeDocument/2006/math" xmlns:v="urn:schemas-microsoft-com:vml" xmlns:wp14="http://schemas.microsoft.com/office/word/2010/wordprocessingDrawing" xmlns:wp="http://schemas.openxmlformats.org/drawingml/2006/wordprocessingDrawing" xmlns:w10="urn:schemas-microsoft-com:office:word" xmlns:w="http://schemas.openxmlformats.org/wordprocessingml/2006/main" xmlns:w14="http://schemas.microsoft.com/office/word/2010/wordml" xmlns:w15="http://schemas.microsoft.com/office/word/2012/wordml" xmlns:w16cex="http://schemas.microsoft.com/office/word/2018/wordml/cex" xmlns:w16cid="http://schemas.microsoft.com/office/word/2016/wordml/cid" xmlns:w16="http://schemas.microsoft.com/office/word/2018/wordml" xmlns:w16sdtdh="http://schemas.microsoft.com/office/word/2020/wordml/sdtdatahash" xmlns:w16se="http://schemas.microsoft.com/office/word/2015/wordml/symex" xmlns:wpg="http://schemas.microsoft.com/office/word/2010/wordprocessingGroup" xmlns:wpi="http://schemas.microsoft.com/office/word/2010/wordprocessingInk" xmlns:wne="http://schemas.microsoft.com/office/word/2006/wordml" xmlns:wps="http://schemas.microsoft.com/office/word/2010/wordprocessingShape" mc:Ignorable="w14 w15 w16se w16cid w16 w16cex w16sdtdh wp14">
+<w:hdr xmlns:wpc="http://schemas.microsoft.com/office/word/2010/wordprocessingCanvas" xmlns:cx="http://schemas.microsoft.com/office/drawing/2014/chartex" xmlns:cx1="http://schemas.microsoft.com/office/drawing/2015/9/8/chartex" xmlns:cx2="http://schemas.microsoft.com/office/drawing/2015/10/21/chartex" xmlns:cx3="http://schemas.microsoft.com/office/drawing/2016/5/9/chartex" xmlns:cx4="http://schemas.microsoft.com/office/drawing/2016/5/10/chartex" xmlns:cx5="http://schemas.microsoft.com/office/drawing/2016/5/11/chartex" xmlns:cx6="http://schemas.microsoft.com/office/drawing/2016/5/12/chartex" xmlns:cx7="http://schemas.microsoft.com/office/drawing/2016/5/13/chartex" xmlns:cx8="http://schemas.microsoft.com/office/drawing/2016/5/14/chartex" xmlns:mc="http://schemas.openxmlformats.org/markup-compatibility/2006" xmlns:aink="http://schemas.microsoft.com/office/drawing/2016/ink" xmlns:am3d="http://schemas.microsoft.com/office/drawing/2017/model3d" xmlns:o="urn:schemas-microsoft-com:office:office" xmlns:oel="http://schemas.microsoft.com/office/2019/extlst" xmlns:r="http://schemas.openxmlformats.org/officeDocument/2006/relationships" xmlns:m="http://schemas.openxmlformats.org/officeDocument/2006/math" xmlns:v="urn:schemas-microsoft-com:vml" xmlns:wp14="http://schemas.microsoft.com/office/word/2010/wordprocessingDrawing" xmlns:wp="http://schemas.openxmlformats.org/drawingml/2006/wordprocessingDrawing" xmlns:w10="urn:schemas-microsoft-com:office:word" xmlns:w="http://schemas.openxmlformats.org/wordprocessingml/2006/main" xmlns:w14="http://schemas.microsoft.com/office/word/2010/wordml" xmlns:w15="http://schemas.microsoft.com/office/word/2012/wordml" xmlns:w16cex="http://schemas.microsoft.com/office/word/2018/wordml/cex" xmlns:w16cid="http://schemas.microsoft.com/office/word/2016/wordml/cid" xmlns:w16="http://schemas.microsoft.com/office/word/2018/wordml" xmlns:w16du="http://schemas.microsoft.com/office/word/2023/wordml/word16du" xmlns:w16sdtdh="http://schemas.microsoft.com/office/word/2020/wordml/sdtdatahash" xmlns:w16se="http://schemas.microsoft.com/office/word/2015/wordml/symex" xmlns:wpg="http://schemas.microsoft.com/office/word/2010/wordprocessingGroup" xmlns:wpi="http://schemas.microsoft.com/office/word/2010/wordprocessingInk" xmlns:wne="http://schemas.microsoft.com/office/word/2006/wordml" xmlns:wps="http://schemas.microsoft.com/office/word/2010/wordprocessingShape" mc:Ignorable="w14 w15 w16se w16cid w16 w16cex w16sdtdh w16du wp14">
   <w:p>
     <w:pPr>
       <w:spacing w:after="0" w:line="259" w:lineRule="auto"/>
@@ -6871,7 +7693,7 @@
 </file>
 
 <file path=word/header3.xml><?xml version="1.0" encoding="utf-8"?>
-<w:hdr xmlns:wpc="http://schemas.microsoft.com/office/word/2010/wordprocessingCanvas" xmlns:cx="http://schemas.microsoft.com/office/drawing/2014/chartex" xmlns:cx1="http://schemas.microsoft.com/office/drawing/2015/9/8/chartex" xmlns:cx2="http://schemas.microsoft.com/office/drawing/2015/10/21/chartex" xmlns:cx3="http://schemas.microsoft.com/office/drawing/2016/5/9/chartex" xmlns:cx4="http://schemas.microsoft.com/office/drawing/2016/5/10/chartex" xmlns:cx5="http://schemas.microsoft.com/office/drawing/2016/5/11/chartex" xmlns:cx6="http://schemas.microsoft.com/office/drawing/2016/5/12/chartex" xmlns:cx7="http://schemas.microsoft.com/office/drawing/2016/5/13/chartex" xmlns:cx8="http://schemas.microsoft.com/office/drawing/2016/5/14/chartex" xmlns:mc="http://schemas.openxmlformats.org/markup-compatibility/2006" xmlns:aink="http://schemas.microsoft.com/office/drawing/2016/ink" xmlns:am3d="http://schemas.microsoft.com/office/drawing/2017/model3d" xmlns:o="urn:schemas-microsoft-com:office:office" xmlns:oel="http://schemas.microsoft.com/office/2019/extlst" xmlns:r="http://schemas.openxmlformats.org/officeDocument/2006/relationships" xmlns:m="http://schemas.openxmlformats.org/officeDocument/2006/math" xmlns:v="urn:schemas-microsoft-com:vml" xmlns:wp14="http://schemas.microsoft.com/office/word/2010/wordprocessingDrawing" xmlns:wp="http://schemas.openxmlformats.org/drawingml/2006/wordprocessingDrawing" xmlns:w10="urn:schemas-microsoft-com:office:word" xmlns:w="http://schemas.openxmlformats.org/wordprocessingml/2006/main" xmlns:w14="http://schemas.microsoft.com/office/word/2010/wordml" xmlns:w15="http://schemas.microsoft.com/office/word/2012/wordml" xmlns:w16cex="http://schemas.microsoft.com/office/word/2018/wordml/cex" xmlns:w16cid="http://schemas.microsoft.com/office/word/2016/wordml/cid" xmlns:w16="http://schemas.microsoft.com/office/word/2018/wordml" xmlns:w16sdtdh="http://schemas.microsoft.com/office/word/2020/wordml/sdtdatahash" xmlns:w16se="http://schemas.microsoft.com/office/word/2015/wordml/symex" xmlns:wpg="http://schemas.microsoft.com/office/word/2010/wordprocessingGroup" xmlns:wpi="http://schemas.microsoft.com/office/word/2010/wordprocessingInk" xmlns:wne="http://schemas.microsoft.com/office/word/2006/wordml" xmlns:wps="http://schemas.microsoft.com/office/word/2010/wordprocessingShape" mc:Ignorable="w14 w15 w16se w16cid w16 w16cex w16sdtdh wp14">
+<w:hdr xmlns:wpc="http://schemas.microsoft.com/office/word/2010/wordprocessingCanvas" xmlns:cx="http://schemas.microsoft.com/office/drawing/2014/chartex" xmlns:cx1="http://schemas.microsoft.com/office/drawing/2015/9/8/chartex" xmlns:cx2="http://schemas.microsoft.com/office/drawing/2015/10/21/chartex" xmlns:cx3="http://schemas.microsoft.com/office/drawing/2016/5/9/chartex" xmlns:cx4="http://schemas.microsoft.com/office/drawing/2016/5/10/chartex" xmlns:cx5="http://schemas.microsoft.com/office/drawing/2016/5/11/chartex" xmlns:cx6="http://schemas.microsoft.com/office/drawing/2016/5/12/chartex" xmlns:cx7="http://schemas.microsoft.com/office/drawing/2016/5/13/chartex" xmlns:cx8="http://schemas.microsoft.com/office/drawing/2016/5/14/chartex" xmlns:mc="http://schemas.openxmlformats.org/markup-compatibility/2006" xmlns:aink="http://schemas.microsoft.com/office/drawing/2016/ink" xmlns:am3d="http://schemas.microsoft.com/office/drawing/2017/model3d" xmlns:o="urn:schemas-microsoft-com:office:office" xmlns:oel="http://schemas.microsoft.com/office/2019/extlst" xmlns:r="http://schemas.openxmlformats.org/officeDocument/2006/relationships" xmlns:m="http://schemas.openxmlformats.org/officeDocument/2006/math" xmlns:v="urn:schemas-microsoft-com:vml" xmlns:wp14="http://schemas.microsoft.com/office/word/2010/wordprocessingDrawing" xmlns:wp="http://schemas.openxmlformats.org/drawingml/2006/wordprocessingDrawing" xmlns:w10="urn:schemas-microsoft-com:office:word" xmlns:w="http://schemas.openxmlformats.org/wordprocessingml/2006/main" xmlns:w14="http://schemas.microsoft.com/office/word/2010/wordml" xmlns:w15="http://schemas.microsoft.com/office/word/2012/wordml" xmlns:w16cex="http://schemas.microsoft.com/office/word/2018/wordml/cex" xmlns:w16cid="http://schemas.microsoft.com/office/word/2016/wordml/cid" xmlns:w16="http://schemas.microsoft.com/office/word/2018/wordml" xmlns:w16du="http://schemas.microsoft.com/office/word/2023/wordml/word16du" xmlns:w16sdtdh="http://schemas.microsoft.com/office/word/2020/wordml/sdtdatahash" xmlns:w16se="http://schemas.microsoft.com/office/word/2015/wordml/symex" xmlns:wpg="http://schemas.microsoft.com/office/word/2010/wordprocessingGroup" xmlns:wpi="http://schemas.microsoft.com/office/word/2010/wordprocessingInk" xmlns:wne="http://schemas.microsoft.com/office/word/2006/wordml" xmlns:wps="http://schemas.microsoft.com/office/word/2010/wordprocessingShape" mc:Ignorable="w14 w15 w16se w16cid w16 w16cex w16sdtdh w16du wp14">
   <w:p>
     <w:pPr>
       <w:spacing w:after="0" w:line="259" w:lineRule="auto"/>
@@ -6919,7 +7741,7 @@
 </file>
 
 <file path=word/numbering.xml><?xml version="1.0" encoding="utf-8"?>
-<w:numbering xmlns:wpc="http://schemas.microsoft.com/office/word/2010/wordprocessingCanvas" xmlns:cx="http://schemas.microsoft.com/office/drawing/2014/chartex" xmlns:cx1="http://schemas.microsoft.com/office/drawing/2015/9/8/chartex" xmlns:cx2="http://schemas.microsoft.com/office/drawing/2015/10/21/chartex" xmlns:cx3="http://schemas.microsoft.com/office/drawing/2016/5/9/chartex" xmlns:cx4="http://schemas.microsoft.com/office/drawing/2016/5/10/chartex" xmlns:cx5="http://schemas.microsoft.com/office/drawing/2016/5/11/chartex" xmlns:cx6="http://schemas.microsoft.com/office/drawing/2016/5/12/chartex" xmlns:cx7="http://schemas.microsoft.com/office/drawing/2016/5/13/chartex" xmlns:cx8="http://schemas.microsoft.com/office/drawing/2016/5/14/chartex" xmlns:mc="http://schemas.openxmlformats.org/markup-compatibility/2006" xmlns:aink="http://schemas.microsoft.com/office/drawing/2016/ink" xmlns:am3d="http://schemas.microsoft.com/office/drawing/2017/model3d" xmlns:o="urn:schemas-microsoft-com:office:office" xmlns:oel="http://schemas.microsoft.com/office/2019/extlst" xmlns:r="http://schemas.openxmlformats.org/officeDocument/2006/relationships" xmlns:m="http://schemas.openxmlformats.org/officeDocument/2006/math" xmlns:v="urn:schemas-microsoft-com:vml" xmlns:wp14="http://schemas.microsoft.com/office/word/2010/wordprocessingDrawing" xmlns:wp="http://schemas.openxmlformats.org/drawingml/2006/wordprocessingDrawing" xmlns:w10="urn:schemas-microsoft-com:office:word" xmlns:w="http://schemas.openxmlformats.org/wordprocessingml/2006/main" xmlns:w14="http://schemas.microsoft.com/office/word/2010/wordml" xmlns:w15="http://schemas.microsoft.com/office/word/2012/wordml" xmlns:w16cex="http://schemas.microsoft.com/office/word/2018/wordml/cex" xmlns:w16cid="http://schemas.microsoft.com/office/word/2016/wordml/cid" xmlns:w16="http://schemas.microsoft.com/office/word/2018/wordml" xmlns:w16sdtdh="http://schemas.microsoft.com/office/word/2020/wordml/sdtdatahash" xmlns:w16se="http://schemas.microsoft.com/office/word/2015/wordml/symex" xmlns:wpg="http://schemas.microsoft.com/office/word/2010/wordprocessingGroup" xmlns:wpi="http://schemas.microsoft.com/office/word/2010/wordprocessingInk" xmlns:wne="http://schemas.microsoft.com/office/word/2006/wordml" xmlns:wps="http://schemas.microsoft.com/office/word/2010/wordprocessingShape" mc:Ignorable="w14 w15 w16se w16cid w16 w16cex w16sdtdh wp14">
+<w:numbering xmlns:wpc="http://schemas.microsoft.com/office/word/2010/wordprocessingCanvas" xmlns:cx="http://schemas.microsoft.com/office/drawing/2014/chartex" xmlns:cx1="http://schemas.microsoft.com/office/drawing/2015/9/8/chartex" xmlns:cx2="http://schemas.microsoft.com/office/drawing/2015/10/21/chartex" xmlns:cx3="http://schemas.microsoft.com/office/drawing/2016/5/9/chartex" xmlns:cx4="http://schemas.microsoft.com/office/drawing/2016/5/10/chartex" xmlns:cx5="http://schemas.microsoft.com/office/drawing/2016/5/11/chartex" xmlns:cx6="http://schemas.microsoft.com/office/drawing/2016/5/12/chartex" xmlns:cx7="http://schemas.microsoft.com/office/drawing/2016/5/13/chartex" xmlns:cx8="http://schemas.microsoft.com/office/drawing/2016/5/14/chartex" xmlns:mc="http://schemas.openxmlformats.org/markup-compatibility/2006" xmlns:aink="http://schemas.microsoft.com/office/drawing/2016/ink" xmlns:am3d="http://schemas.microsoft.com/office/drawing/2017/model3d" xmlns:o="urn:schemas-microsoft-com:office:office" xmlns:oel="http://schemas.microsoft.com/office/2019/extlst" xmlns:r="http://schemas.openxmlformats.org/officeDocument/2006/relationships" xmlns:m="http://schemas.openxmlformats.org/officeDocument/2006/math" xmlns:v="urn:schemas-microsoft-com:vml" xmlns:wp14="http://schemas.microsoft.com/office/word/2010/wordprocessingDrawing" xmlns:wp="http://schemas.openxmlformats.org/drawingml/2006/wordprocessingDrawing" xmlns:w10="urn:schemas-microsoft-com:office:word" xmlns:w="http://schemas.openxmlformats.org/wordprocessingml/2006/main" xmlns:w14="http://schemas.microsoft.com/office/word/2010/wordml" xmlns:w15="http://schemas.microsoft.com/office/word/2012/wordml" xmlns:w16cex="http://schemas.microsoft.com/office/word/2018/wordml/cex" xmlns:w16cid="http://schemas.microsoft.com/office/word/2016/wordml/cid" xmlns:w16="http://schemas.microsoft.com/office/word/2018/wordml" xmlns:w16du="http://schemas.microsoft.com/office/word/2023/wordml/word16du" xmlns:w16sdtdh="http://schemas.microsoft.com/office/word/2020/wordml/sdtdatahash" xmlns:w16se="http://schemas.microsoft.com/office/word/2015/wordml/symex" xmlns:wpg="http://schemas.microsoft.com/office/word/2010/wordprocessingGroup" xmlns:wpi="http://schemas.microsoft.com/office/word/2010/wordprocessingInk" xmlns:wne="http://schemas.microsoft.com/office/word/2006/wordml" xmlns:wps="http://schemas.microsoft.com/office/word/2010/wordprocessingShape" mc:Ignorable="w14 w15 w16se w16cid w16 w16cex w16sdtdh w16du wp14">
   <w:abstractNum w:abstractNumId="0" w15:restartNumberingAfterBreak="0">
     <w:nsid w:val="03F62769"/>
     <w:multiLevelType w:val="hybridMultilevel"/>
@@ -8535,7 +9357,7 @@
 </file>
 
 <file path=word/styles.xml><?xml version="1.0" encoding="utf-8"?>
-<w:styles xmlns:mc="http://schemas.openxmlformats.org/markup-compatibility/2006" xmlns:r="http://schemas.openxmlformats.org/officeDocument/2006/relationships" xmlns:w="http://schemas.openxmlformats.org/wordprocessingml/2006/main" xmlns:w14="http://schemas.microsoft.com/office/word/2010/wordml" xmlns:w15="http://schemas.microsoft.com/office/word/2012/wordml" xmlns:w16cex="http://schemas.microsoft.com/office/word/2018/wordml/cex" xmlns:w16cid="http://schemas.microsoft.com/office/word/2016/wordml/cid" xmlns:w16="http://schemas.microsoft.com/office/word/2018/wordml" xmlns:w16sdtdh="http://schemas.microsoft.com/office/word/2020/wordml/sdtdatahash" xmlns:w16se="http://schemas.microsoft.com/office/word/2015/wordml/symex" mc:Ignorable="w14 w15 w16se w16cid w16 w16cex w16sdtdh">
+<w:styles xmlns:mc="http://schemas.openxmlformats.org/markup-compatibility/2006" xmlns:r="http://schemas.openxmlformats.org/officeDocument/2006/relationships" xmlns:w="http://schemas.openxmlformats.org/wordprocessingml/2006/main" xmlns:w14="http://schemas.microsoft.com/office/word/2010/wordml" xmlns:w15="http://schemas.microsoft.com/office/word/2012/wordml" xmlns:w16cex="http://schemas.microsoft.com/office/word/2018/wordml/cex" xmlns:w16cid="http://schemas.microsoft.com/office/word/2016/wordml/cid" xmlns:w16="http://schemas.microsoft.com/office/word/2018/wordml" xmlns:w16du="http://schemas.microsoft.com/office/word/2023/wordml/word16du" xmlns:w16sdtdh="http://schemas.microsoft.com/office/word/2020/wordml/sdtdatahash" xmlns:w16se="http://schemas.microsoft.com/office/word/2015/wordml/symex" mc:Ignorable="w14 w15 w16se w16cid w16 w16cex w16sdtdh w16du">
   <w:docDefaults>
     <w:rPrDefault>
       <w:rPr>
@@ -9141,6 +9963,27 @@
       <w:szCs w:val="20"/>
     </w:rPr>
   </w:style>
+  <w:style w:type="character" w:styleId="Hyperlink">
+    <w:name w:val="Hyperlink"/>
+    <w:uiPriority w:val="99"/>
+    <w:unhideWhenUsed/>
+    <w:rsid w:val="00D60EBD"/>
+    <w:rPr>
+      <w:color w:val="0000FF"/>
+      <w:u w:val="single"/>
+    </w:rPr>
+  </w:style>
+  <w:style w:type="character" w:styleId="UnresolvedMention">
+    <w:name w:val="Unresolved Mention"/>
+    <w:uiPriority w:val="99"/>
+    <w:semiHidden/>
+    <w:unhideWhenUsed/>
+    <w:rsid w:val="00D60EBD"/>
+    <w:rPr>
+      <w:color w:val="605E5C"/>
+      <w:shd w:val="clear" w:color="auto" w:fill="E1DFDD"/>
+    </w:rPr>
+  </w:style>
 </w:styles>
 </file>
 

</xml_diff>